<commit_message>
documents were updated, publish setting were updated (publish doesn't work yet)
</commit_message>
<xml_diff>
--- a/Documents/BookIt Development process.docx
+++ b/Documents/BookIt Development process.docx
@@ -56,7 +56,7 @@
           <w:noProof/>
         </w:rPr>
         <w:drawing>
-          <wp:anchor distT="0" distB="0" distL="114300" distR="114300" simplePos="0" relativeHeight="251644416" behindDoc="0" locked="0" layoutInCell="1" allowOverlap="1" wp14:anchorId="5207FF6E" wp14:editId="17DEFEA6">
+          <wp:anchor distT="0" distB="0" distL="114300" distR="114300" simplePos="0" relativeHeight="251644416" behindDoc="0" locked="0" layoutInCell="1" allowOverlap="1" wp14:anchorId="76102DFC" wp14:editId="65C10D76">
             <wp:simplePos x="0" y="0"/>
             <wp:positionH relativeFrom="column">
               <wp:posOffset>-1905</wp:posOffset>
@@ -1027,21 +1027,16 @@
     <w:p>
       <w:pPr>
         <w:pStyle w:val="Heading1"/>
-      </w:pPr>
-      <w:bookmarkStart w:id="5" w:name="_GoBack"/>
+        <w:rPr>
+          <w:lang w:val="ru-RU"/>
+        </w:rPr>
+      </w:pPr>
       <w:r>
         <w:rPr>
           <w:lang w:val="ru-RU"/>
         </w:rPr>
         <w:lastRenderedPageBreak/>
-        <w:t>методология</w:t>
-      </w:r>
-      <w:bookmarkEnd w:id="5"/>
-      <w:r>
-        <w:rPr>
-          <w:lang w:val="ru-RU"/>
-        </w:rPr>
-        <w:t xml:space="preserve"> процесса разработки</w:t>
+        <w:t>Основная информация по проекту</w:t>
       </w:r>
     </w:p>
     <w:p>
@@ -1051,54 +1046,145 @@
           <w:lang w:val="ru-RU"/>
         </w:rPr>
       </w:pPr>
-      <w:r>
-        <w:rPr>
-          <w:lang w:val="ru-RU"/>
-        </w:rPr>
-        <w:t xml:space="preserve">Для управления процессами разработки используется методология </w:t>
-      </w:r>
-      <w:r>
-        <w:t>Feature</w:t>
-      </w:r>
-      <w:r>
-        <w:rPr>
-          <w:lang w:val="ru-RU"/>
-        </w:rPr>
-        <w:t xml:space="preserve"> </w:t>
-      </w:r>
-      <w:r>
-        <w:t>Driven</w:t>
-      </w:r>
-      <w:r>
-        <w:rPr>
-          <w:lang w:val="ru-RU"/>
-        </w:rPr>
-        <w:t xml:space="preserve"> </w:t>
-      </w:r>
-      <w:r>
-        <w:t>Development</w:t>
-      </w:r>
-      <w:r>
-        <w:rPr>
-          <w:lang w:val="ru-RU"/>
-        </w:rPr>
-        <w:t xml:space="preserve"> (</w:t>
-      </w:r>
-      <w:r>
-        <w:t>FDD</w:t>
-      </w:r>
-      <w:r>
-        <w:rPr>
-          <w:lang w:val="ru-RU"/>
-        </w:rPr>
-        <w:t>)</w:t>
-      </w:r>
-      <w:r>
-        <w:rPr>
-          <w:lang w:val="ru-RU"/>
-        </w:rPr>
-        <w:t>.</w:t>
-      </w:r>
+      <w:proofErr w:type="spellStart"/>
+      <w:r>
+        <w:rPr>
+          <w:lang w:val="ru-RU"/>
+        </w:rPr>
+        <w:t>Репозиторий</w:t>
+      </w:r>
+      <w:proofErr w:type="spellEnd"/>
+      <w:r>
+        <w:rPr>
+          <w:lang w:val="ru-RU"/>
+        </w:rPr>
+        <w:t xml:space="preserve"> проекта находится в </w:t>
+      </w:r>
+      <w:hyperlink r:id="rId12" w:history="1">
+        <w:proofErr w:type="gramStart"/>
+        <w:r>
+          <w:rPr>
+            <w:rStyle w:val="Hyperlink"/>
+          </w:rPr>
+          <w:t>https</w:t>
+        </w:r>
+        <w:r>
+          <w:rPr>
+            <w:rStyle w:val="Hyperlink"/>
+            <w:lang w:val="ru-RU"/>
+          </w:rPr>
+          <w:t>://</w:t>
+        </w:r>
+        <w:proofErr w:type="spellStart"/>
+        <w:r>
+          <w:rPr>
+            <w:rStyle w:val="Hyperlink"/>
+          </w:rPr>
+          <w:t>g</w:t>
+        </w:r>
+        <w:r>
+          <w:rPr>
+            <w:rStyle w:val="Hyperlink"/>
+          </w:rPr>
+          <w:t>it</w:t>
+        </w:r>
+        <w:proofErr w:type="spellEnd"/>
+        <w:r>
+          <w:rPr>
+            <w:rStyle w:val="Hyperlink"/>
+            <w:lang w:val="ru-RU"/>
+          </w:rPr>
+          <w:t>.</w:t>
+        </w:r>
+        <w:proofErr w:type="spellStart"/>
+        <w:r>
+          <w:rPr>
+            <w:rStyle w:val="Hyperlink"/>
+          </w:rPr>
+          <w:t>epam</w:t>
+        </w:r>
+        <w:proofErr w:type="spellEnd"/>
+        <w:r>
+          <w:rPr>
+            <w:rStyle w:val="Hyperlink"/>
+            <w:lang w:val="ru-RU"/>
+          </w:rPr>
+          <w:t>.</w:t>
+        </w:r>
+        <w:r>
+          <w:rPr>
+            <w:rStyle w:val="Hyperlink"/>
+          </w:rPr>
+          <w:t>com</w:t>
+        </w:r>
+        <w:r>
+          <w:rPr>
+            <w:rStyle w:val="Hyperlink"/>
+            <w:lang w:val="ru-RU"/>
+          </w:rPr>
+          <w:t>/</w:t>
+        </w:r>
+        <w:proofErr w:type="spellStart"/>
+        <w:r>
+          <w:rPr>
+            <w:rStyle w:val="Hyperlink"/>
+          </w:rPr>
+          <w:t>epm</w:t>
+        </w:r>
+        <w:proofErr w:type="spellEnd"/>
+        <w:r>
+          <w:rPr>
+            <w:rStyle w:val="Hyperlink"/>
+            <w:lang w:val="ru-RU"/>
+          </w:rPr>
+          <w:t>-</w:t>
+        </w:r>
+        <w:proofErr w:type="spellStart"/>
+        <w:r>
+          <w:rPr>
+            <w:rStyle w:val="Hyperlink"/>
+          </w:rPr>
+          <w:t>rzn</w:t>
+        </w:r>
+        <w:proofErr w:type="spellEnd"/>
+        <w:r>
+          <w:rPr>
+            <w:rStyle w:val="Hyperlink"/>
+            <w:lang w:val="ru-RU"/>
+          </w:rPr>
+          <w:t>/</w:t>
+        </w:r>
+        <w:proofErr w:type="spellStart"/>
+        <w:r>
+          <w:rPr>
+            <w:rStyle w:val="Hyperlink"/>
+          </w:rPr>
+          <w:t>cp</w:t>
+        </w:r>
+        <w:proofErr w:type="spellEnd"/>
+        <w:r>
+          <w:rPr>
+            <w:rStyle w:val="Hyperlink"/>
+            <w:lang w:val="ru-RU"/>
+          </w:rPr>
+          <w:t>.</w:t>
+        </w:r>
+        <w:proofErr w:type="spellStart"/>
+        <w:r>
+          <w:rPr>
+            <w:rStyle w:val="Hyperlink"/>
+          </w:rPr>
+          <w:t>git</w:t>
+        </w:r>
+        <w:proofErr w:type="spellEnd"/>
+      </w:hyperlink>
+      <w:r>
+        <w:rPr>
+          <w:lang w:val="ru-RU"/>
+        </w:rPr>
+        <w:t xml:space="preserve"> .</w:t>
+      </w:r>
+      <w:proofErr w:type="gramEnd"/>
     </w:p>
     <w:p>
       <w:pPr>
@@ -1108,14 +1194,150 @@
         </w:rPr>
       </w:pPr>
       <w:r>
-        <w:t>FDD</w:t>
-      </w:r>
-      <w:r>
-        <w:rPr>
-          <w:lang w:val="ru-RU"/>
-        </w:rPr>
-        <w:t xml:space="preserve"> – это итеративная методология разработки программного обеспечения, которая принимает за основу важную для заказчика функциональность разрабатываемого программного обеспечения. Основной целью методологии является разработка реального, работающего программного обеспечения в поставленные сроки.</w:t>
-      </w:r>
+        <w:rPr>
+          <w:lang w:val="ru-RU"/>
+        </w:rPr>
+        <w:t xml:space="preserve">Документация по проекту находится в папке </w:t>
+      </w:r>
+      <w:r>
+        <w:t>Documents</w:t>
+      </w:r>
+      <w:r>
+        <w:rPr>
+          <w:lang w:val="ru-RU"/>
+        </w:rPr>
+        <w:t xml:space="preserve"> </w:t>
+      </w:r>
+      <w:proofErr w:type="spellStart"/>
+      <w:r>
+        <w:rPr>
+          <w:lang w:val="ru-RU"/>
+        </w:rPr>
+        <w:t>репозитория</w:t>
+      </w:r>
+      <w:proofErr w:type="spellEnd"/>
+      <w:r>
+        <w:rPr>
+          <w:lang w:val="ru-RU"/>
+        </w:rPr>
+        <w:t xml:space="preserve"> </w:t>
+      </w:r>
+      <w:r>
+        <w:rPr>
+          <w:lang w:val="ru-RU"/>
+        </w:rPr>
+        <w:t xml:space="preserve">и в </w:t>
+      </w:r>
+      <w:r>
+        <w:t>Confluence</w:t>
+      </w:r>
+      <w:r>
+        <w:rPr>
+          <w:lang w:val="ru-RU"/>
+        </w:rPr>
+        <w:t xml:space="preserve">: </w:t>
+      </w:r>
+      <w:hyperlink r:id="rId13" w:history="1">
+        <w:r>
+          <w:rPr>
+            <w:rStyle w:val="Hyperlink"/>
+          </w:rPr>
+          <w:t>https</w:t>
+        </w:r>
+        <w:r>
+          <w:rPr>
+            <w:rStyle w:val="Hyperlink"/>
+            <w:lang w:val="ru-RU"/>
+          </w:rPr>
+          <w:t>://</w:t>
+        </w:r>
+        <w:r>
+          <w:rPr>
+            <w:rStyle w:val="Hyperlink"/>
+          </w:rPr>
+          <w:t>kb</w:t>
+        </w:r>
+        <w:r>
+          <w:rPr>
+            <w:rStyle w:val="Hyperlink"/>
+            <w:lang w:val="ru-RU"/>
+          </w:rPr>
+          <w:t>.</w:t>
+        </w:r>
+        <w:proofErr w:type="spellStart"/>
+        <w:r>
+          <w:rPr>
+            <w:rStyle w:val="Hyperlink"/>
+          </w:rPr>
+          <w:t>epam</w:t>
+        </w:r>
+        <w:proofErr w:type="spellEnd"/>
+        <w:r>
+          <w:rPr>
+            <w:rStyle w:val="Hyperlink"/>
+            <w:lang w:val="ru-RU"/>
+          </w:rPr>
+          <w:t>.</w:t>
+        </w:r>
+        <w:r>
+          <w:rPr>
+            <w:rStyle w:val="Hyperlink"/>
+          </w:rPr>
+          <w:t>com</w:t>
+        </w:r>
+        <w:r>
+          <w:rPr>
+            <w:rStyle w:val="Hyperlink"/>
+            <w:lang w:val="ru-RU"/>
+          </w:rPr>
+          <w:t>/</w:t>
+        </w:r>
+        <w:r>
+          <w:rPr>
+            <w:rStyle w:val="Hyperlink"/>
+          </w:rPr>
+          <w:t>display</w:t>
+        </w:r>
+        <w:r>
+          <w:rPr>
+            <w:rStyle w:val="Hyperlink"/>
+            <w:lang w:val="ru-RU"/>
+          </w:rPr>
+          <w:t>/</w:t>
+        </w:r>
+        <w:r>
+          <w:rPr>
+            <w:rStyle w:val="Hyperlink"/>
+          </w:rPr>
+          <w:t>EPMRZNCP</w:t>
+        </w:r>
+        <w:r>
+          <w:rPr>
+            <w:rStyle w:val="Hyperlink"/>
+            <w:lang w:val="ru-RU"/>
+          </w:rPr>
+          <w:t>/</w:t>
+        </w:r>
+        <w:r>
+          <w:rPr>
+            <w:rStyle w:val="Hyperlink"/>
+          </w:rPr>
+          <w:t>Crowd</w:t>
+        </w:r>
+        <w:r>
+          <w:rPr>
+            <w:rStyle w:val="Hyperlink"/>
+            <w:lang w:val="ru-RU"/>
+          </w:rPr>
+          <w:t>+</w:t>
+        </w:r>
+        <w:r>
+          <w:rPr>
+            <w:rStyle w:val="Hyperlink"/>
+          </w:rPr>
+          <w:t>Programming</w:t>
+        </w:r>
+      </w:hyperlink>
     </w:p>
     <w:p>
       <w:pPr>
@@ -1125,7 +1347,48 @@
         </w:rPr>
       </w:pPr>
       <w:r>
-        <w:t>FDD</w:t>
+        <w:rPr>
+          <w:lang w:val="ru-RU"/>
+        </w:rPr>
+        <w:t xml:space="preserve">В проекте есть 2 основных ветки – </w:t>
+      </w:r>
+      <w:r>
+        <w:t>master</w:t>
+      </w:r>
+      <w:r>
+        <w:rPr>
+          <w:lang w:val="ru-RU"/>
+        </w:rPr>
+        <w:t xml:space="preserve"> (</w:t>
+      </w:r>
+      <w:r>
+        <w:rPr>
+          <w:lang w:val="ru-RU"/>
+        </w:rPr>
+        <w:t xml:space="preserve">ветка, в которой собираются </w:t>
+      </w:r>
+      <w:proofErr w:type="spellStart"/>
+      <w:r>
+        <w:rPr>
+          <w:lang w:val="ru-RU"/>
+        </w:rPr>
+        <w:t>билды</w:t>
+      </w:r>
+      <w:proofErr w:type="spellEnd"/>
+      <w:r>
+        <w:rPr>
+          <w:lang w:val="ru-RU"/>
+        </w:rPr>
+        <w:t xml:space="preserve">) </w:t>
+      </w:r>
+      <w:r>
+        <w:rPr>
+          <w:lang w:val="ru-RU"/>
+        </w:rPr>
+        <w:t xml:space="preserve">и </w:t>
+      </w:r>
+      <w:r>
+        <w:t>develop</w:t>
       </w:r>
       <w:r>
         <w:rPr>
@@ -1137,425 +1400,252 @@
         <w:rPr>
           <w:lang w:val="ru-RU"/>
         </w:rPr>
-        <w:t>построена на основе лучших практик в разработке программного обеспечения</w:t>
-      </w:r>
-      <w:r>
-        <w:rPr>
-          <w:lang w:val="ru-RU"/>
-        </w:rPr>
-        <w:t>:</w:t>
+        <w:t>(основная ветка для разработки).</w:t>
       </w:r>
     </w:p>
     <w:p>
       <w:pPr>
         <w:pStyle w:val="BodyText"/>
-        <w:numPr>
-          <w:ilvl w:val="0"/>
-          <w:numId w:val="40"/>
-        </w:numPr>
-        <w:rPr>
-          <w:lang w:val="ru-RU"/>
-        </w:rPr>
-      </w:pPr>
-      <w:r>
-        <w:rPr>
-          <w:lang w:val="ru-RU"/>
-        </w:rPr>
-        <w:t>Объектное моделирование предметной области.</w:t>
+        <w:rPr>
+          <w:lang w:val="ru-RU"/>
+        </w:rPr>
+      </w:pPr>
+      <w:r>
+        <w:rPr>
+          <w:lang w:val="ru-RU"/>
+        </w:rPr>
+        <w:t xml:space="preserve">В </w:t>
+      </w:r>
+      <w:r>
+        <w:t>Jira</w:t>
+      </w:r>
+      <w:r>
+        <w:rPr>
+          <w:lang w:val="ru-RU"/>
+        </w:rPr>
+        <w:t xml:space="preserve"> </w:t>
+      </w:r>
+      <w:r>
+        <w:rPr>
+          <w:lang w:val="ru-RU"/>
+        </w:rPr>
+        <w:t xml:space="preserve">проект называется </w:t>
+      </w:r>
+      <w:r>
+        <w:rPr>
+          <w:lang w:val="ru-RU"/>
+        </w:rPr>
+        <w:t xml:space="preserve">EPM-RZN </w:t>
+      </w:r>
+      <w:proofErr w:type="spellStart"/>
+      <w:r>
+        <w:rPr>
+          <w:lang w:val="ru-RU"/>
+        </w:rPr>
+        <w:t>Crowd</w:t>
+      </w:r>
+      <w:proofErr w:type="spellEnd"/>
+      <w:r>
+        <w:rPr>
+          <w:lang w:val="ru-RU"/>
+        </w:rPr>
+        <w:t xml:space="preserve"> </w:t>
+      </w:r>
+      <w:proofErr w:type="spellStart"/>
+      <w:r>
+        <w:rPr>
+          <w:lang w:val="ru-RU"/>
+        </w:rPr>
+        <w:t>Programming</w:t>
+      </w:r>
+      <w:proofErr w:type="spellEnd"/>
+      <w:r>
+        <w:rPr>
+          <w:lang w:val="ru-RU"/>
+        </w:rPr>
+        <w:t xml:space="preserve"> и находится по адресу</w:t>
+      </w:r>
+      <w:r>
+        <w:rPr>
+          <w:lang w:val="ru-RU"/>
+        </w:rPr>
+        <w:t>:</w:t>
+      </w:r>
+      <w:r>
+        <w:rPr>
+          <w:lang w:val="ru-RU"/>
+        </w:rPr>
+        <w:t xml:space="preserve"> </w:t>
+      </w:r>
+      <w:hyperlink r:id="rId14" w:history="1">
+        <w:r>
+          <w:rPr>
+            <w:rStyle w:val="Hyperlink"/>
+            <w:lang w:val="ru-RU"/>
+          </w:rPr>
+          <w:t>https://jira.epam.com/jira/browse/EPMRZNCP</w:t>
+        </w:r>
+      </w:hyperlink>
+      <w:r>
+        <w:rPr>
+          <w:lang w:val="ru-RU"/>
+        </w:rPr>
+        <w:t xml:space="preserve"> </w:t>
       </w:r>
     </w:p>
     <w:p>
       <w:pPr>
         <w:pStyle w:val="BodyText"/>
-        <w:numPr>
-          <w:ilvl w:val="0"/>
-          <w:numId w:val="40"/>
-        </w:numPr>
-        <w:rPr>
-          <w:lang w:val="ru-RU"/>
-        </w:rPr>
-      </w:pPr>
-      <w:r>
-        <w:rPr>
-          <w:lang w:val="ru-RU"/>
-        </w:rPr>
-        <w:t>Разработка по функциям – любая функция, которая оценивается больше 2х недель, разбивается на подфункции.</w:t>
-      </w:r>
+      </w:pPr>
     </w:p>
     <w:p>
       <w:pPr>
         <w:pStyle w:val="BodyText"/>
-        <w:numPr>
-          <w:ilvl w:val="0"/>
-          <w:numId w:val="40"/>
-        </w:numPr>
-        <w:rPr>
-          <w:lang w:val="ru-RU"/>
-        </w:rPr>
-      </w:pPr>
-      <w:r>
-        <w:rPr>
-          <w:lang w:val="ru-RU"/>
-        </w:rPr>
-        <w:t>Индивидуальное владение классом(кодом) – над каждым участком кода одновременно работает только один разработчик, который отвечает за его согласованность с остальной системой и производительность.</w:t>
-      </w:r>
+        <w:rPr>
+          <w:lang w:val="ru-RU"/>
+        </w:rPr>
+      </w:pPr>
+      <w:r>
+        <w:rPr>
+          <w:lang w:val="ru-RU"/>
+        </w:rPr>
+        <w:t xml:space="preserve">Список задач на ближайший </w:t>
+      </w:r>
+      <w:proofErr w:type="spellStart"/>
+      <w:r>
+        <w:rPr>
+          <w:lang w:val="ru-RU"/>
+        </w:rPr>
+        <w:t>билд</w:t>
+      </w:r>
+      <w:proofErr w:type="spellEnd"/>
+      <w:r>
+        <w:rPr>
+          <w:lang w:val="ru-RU"/>
+        </w:rPr>
+        <w:t xml:space="preserve">: </w:t>
+      </w:r>
+      <w:hyperlink r:id="rId15" w:history="1">
+        <w:r>
+          <w:rPr>
+            <w:rStyle w:val="Hyperlink"/>
+            <w:lang w:val="ru-RU"/>
+          </w:rPr>
+          <w:t>https://jira.epam.com/jira/secure/RapidBoard.jspa</w:t>
+        </w:r>
+      </w:hyperlink>
     </w:p>
     <w:p>
       <w:pPr>
         <w:pStyle w:val="BodyText"/>
-        <w:numPr>
-          <w:ilvl w:val="0"/>
-          <w:numId w:val="40"/>
-        </w:numPr>
-        <w:rPr>
-          <w:lang w:val="ru-RU"/>
-        </w:rPr>
-      </w:pPr>
-      <w:r>
-        <w:rPr>
-          <w:lang w:val="ru-RU"/>
-        </w:rPr>
-        <w:t xml:space="preserve">Команда по проектированию интерфейсов и функций – небольшая, динамически формируемая команда разработчиков, занимающаяся небольшой подзадачей. Позволяет нескольким разработчикам участвовать в разработке контрактов функций и повышает общий уровень знаний разработчиков о работе всей системы. </w:t>
-      </w:r>
+        <w:rPr>
+          <w:lang w:val="ru-RU"/>
+        </w:rPr>
+      </w:pPr>
+      <w:r>
+        <w:rPr>
+          <w:lang w:val="ru-RU"/>
+        </w:rPr>
+        <w:t xml:space="preserve">Список всех открытых задач по проекту: </w:t>
+      </w:r>
+      <w:hyperlink r:id="rId16" w:history="1">
+        <w:r>
+          <w:rPr>
+            <w:rStyle w:val="Hyperlink"/>
+            <w:lang w:val="ru-RU"/>
+          </w:rPr>
+          <w:t>https://jira.epam.com/jira/issues/?filter=-4&amp;jql=project%20%3D%20EPMRZNCP%20AND%20status%20in%20(Open%2C%20%22In%20Progress%22)%20ORDER%20BY%20createdDate%20DESC</w:t>
+        </w:r>
+      </w:hyperlink>
     </w:p>
     <w:p>
       <w:pPr>
         <w:pStyle w:val="BodyText"/>
-        <w:numPr>
-          <w:ilvl w:val="0"/>
-          <w:numId w:val="40"/>
-        </w:numPr>
-        <w:rPr>
-          <w:lang w:val="ru-RU"/>
-        </w:rPr>
-      </w:pPr>
-      <w:r>
-        <w:rPr>
-          <w:lang w:val="ru-RU"/>
-        </w:rPr>
-        <w:t>Проверка кода – обеспечивают хорошее качество кода.</w:t>
-      </w:r>
+        <w:rPr>
+          <w:sz w:val="28"/>
+          <w:szCs w:val="28"/>
+          <w:lang w:val="ru-RU"/>
+        </w:rPr>
+      </w:pPr>
+      <w:r>
+        <w:rPr>
+          <w:lang w:val="ru-RU"/>
+        </w:rPr>
+        <w:t>Адрес на сервере</w:t>
+      </w:r>
+      <w:r>
+        <w:rPr>
+          <w:sz w:val="28"/>
+          <w:szCs w:val="28"/>
+          <w:lang w:val="ru-RU"/>
+        </w:rPr>
+        <w:t xml:space="preserve"> </w:t>
+      </w:r>
+      <w:hyperlink r:id="rId17" w:history="1">
+        <w:r>
+          <w:rPr>
+            <w:rStyle w:val="Hyperlink"/>
+            <w:lang w:val="ru-RU"/>
+          </w:rPr>
+          <w:t>http://10.6.196.27/BookIT/</w:t>
+        </w:r>
+      </w:hyperlink>
     </w:p>
     <w:p>
       <w:pPr>
         <w:pStyle w:val="BodyText"/>
-        <w:numPr>
-          <w:ilvl w:val="0"/>
-          <w:numId w:val="40"/>
-        </w:numPr>
-        <w:rPr>
-          <w:lang w:val="ru-RU"/>
-        </w:rPr>
-      </w:pPr>
-      <w:r>
-        <w:rPr>
-          <w:lang w:val="ru-RU"/>
-        </w:rPr>
-        <w:t>Конфигурационное управление – помогает определять ответственность классов за функционал и поддерживать историю изменения кода при добавлении и изменении функционала.</w:t>
-      </w:r>
+      </w:pPr>
     </w:p>
     <w:p>
       <w:pPr>
         <w:pStyle w:val="BodyText"/>
-        <w:numPr>
-          <w:ilvl w:val="0"/>
-          <w:numId w:val="40"/>
-        </w:numPr>
-        <w:rPr>
-          <w:lang w:val="ru-RU"/>
-        </w:rPr>
-      </w:pPr>
-      <w:r>
-        <w:rPr>
-          <w:lang w:val="ru-RU"/>
-        </w:rPr>
-        <w:t xml:space="preserve">Регулярные </w:t>
-      </w:r>
-      <w:r>
-        <w:rPr>
-          <w:lang w:val="ru-RU"/>
-        </w:rPr>
-        <w:t>сборки (</w:t>
-      </w:r>
-      <w:proofErr w:type="spellStart"/>
-      <w:r>
-        <w:rPr>
-          <w:lang w:val="ru-RU"/>
-        </w:rPr>
-        <w:t>билды</w:t>
-      </w:r>
-      <w:proofErr w:type="spellEnd"/>
-      <w:r>
-        <w:rPr>
-          <w:lang w:val="ru-RU"/>
-        </w:rPr>
-        <w:t>)</w:t>
-      </w:r>
-      <w:r>
-        <w:rPr>
-          <w:lang w:val="ru-RU"/>
-        </w:rPr>
-        <w:t xml:space="preserve"> – гарантирует наличие актуальной версии системы для показа заказчику.</w:t>
-      </w:r>
+        <w:rPr>
+          <w:lang w:val="ru-RU"/>
+        </w:rPr>
+      </w:pPr>
     </w:p>
     <w:p>
       <w:pPr>
-        <w:pStyle w:val="BodyText"/>
-        <w:numPr>
-          <w:ilvl w:val="0"/>
-          <w:numId w:val="40"/>
-        </w:numPr>
-        <w:rPr>
-          <w:lang w:val="ru-RU"/>
-        </w:rPr>
-      </w:pPr>
-      <w:r>
-        <w:rPr>
-          <w:lang w:val="ru-RU"/>
-        </w:rPr>
-        <w:t>Прозрачность процессов и планов разработки для заказчика.</w:t>
+        <w:widowControl/>
+        <w:spacing w:line="240" w:lineRule="auto"/>
+        <w:rPr>
+          <w:rFonts w:ascii="Trebuchet MS" w:hAnsi="Trebuchet MS"/>
+          <w:color w:val="464547"/>
+        </w:rPr>
+      </w:pPr>
+      <w:r>
+        <w:br w:type="page"/>
       </w:r>
     </w:p>
     <w:p>
       <w:pPr>
-        <w:pStyle w:val="BodyText"/>
-        <w:rPr>
-          <w:lang w:val="ru-RU"/>
-        </w:rPr>
-      </w:pPr>
-      <w:r>
-        <w:rPr>
-          <w:lang w:val="ru-RU"/>
-        </w:rPr>
-        <w:t xml:space="preserve">Основные этапы разработки программного обеспечения по </w:t>
-      </w:r>
-      <w:r>
-        <w:t>FDD</w:t>
-      </w:r>
-      <w:r>
-        <w:rPr>
-          <w:lang w:val="ru-RU"/>
-        </w:rPr>
-        <w:t>:</w:t>
+        <w:pStyle w:val="Heading1"/>
+        <w:rPr>
+          <w:lang w:val="ru-RU"/>
+        </w:rPr>
+      </w:pPr>
+      <w:r>
+        <w:rPr>
+          <w:lang w:val="ru-RU"/>
+        </w:rPr>
+        <w:lastRenderedPageBreak/>
+        <w:t>Архитектура системы</w:t>
       </w:r>
     </w:p>
     <w:p>
       <w:pPr>
         <w:pStyle w:val="BodyText"/>
-        <w:numPr>
-          <w:ilvl w:val="0"/>
-          <w:numId w:val="41"/>
-        </w:numPr>
-        <w:rPr>
-          <w:lang w:val="ru-RU"/>
-        </w:rPr>
-      </w:pPr>
-      <w:r>
-        <w:rPr>
-          <w:lang w:val="ru-RU"/>
-        </w:rPr>
-        <w:t xml:space="preserve">Разработка </w:t>
-      </w:r>
-      <w:r>
-        <w:rPr>
-          <w:lang w:val="ru-RU"/>
-        </w:rPr>
-        <w:t>архитектуры</w:t>
-      </w:r>
-      <w:r>
-        <w:rPr>
-          <w:lang w:val="ru-RU"/>
-        </w:rPr>
-        <w:t xml:space="preserve"> приложения.</w:t>
-      </w:r>
+        <w:rPr>
+          <w:lang w:val="ru-RU"/>
+        </w:rPr>
+      </w:pPr>
     </w:p>
     <w:p>
       <w:pPr>
         <w:pStyle w:val="BodyText"/>
-        <w:numPr>
-          <w:ilvl w:val="0"/>
-          <w:numId w:val="41"/>
-        </w:numPr>
-        <w:rPr>
-          <w:lang w:val="ru-RU"/>
-        </w:rPr>
-      </w:pPr>
-      <w:r>
-        <w:rPr>
-          <w:lang w:val="ru-RU"/>
-        </w:rPr>
-        <w:t>Составление списка функций/задач.</w:t>
-      </w:r>
-    </w:p>
-    <w:p>
-      <w:pPr>
-        <w:pStyle w:val="BodyText"/>
-        <w:numPr>
-          <w:ilvl w:val="0"/>
-          <w:numId w:val="41"/>
-        </w:numPr>
-        <w:rPr>
-          <w:lang w:val="ru-RU"/>
-        </w:rPr>
-      </w:pPr>
-      <w:r>
-        <w:rPr>
-          <w:lang w:val="ru-RU"/>
-        </w:rPr>
-        <w:t>Составление плана разработки функций – устанавливается приоритет, зависимости между задачами.</w:t>
-      </w:r>
-    </w:p>
-    <w:p>
-      <w:pPr>
-        <w:pStyle w:val="BodyText"/>
-        <w:numPr>
-          <w:ilvl w:val="0"/>
-          <w:numId w:val="41"/>
-        </w:numPr>
-        <w:rPr>
-          <w:lang w:val="ru-RU"/>
-        </w:rPr>
-      </w:pPr>
-      <w:r>
-        <w:rPr>
-          <w:lang w:val="ru-RU"/>
-        </w:rPr>
-        <w:t>Проектирование функций/задач.</w:t>
-      </w:r>
-    </w:p>
-    <w:p>
-      <w:pPr>
-        <w:pStyle w:val="BodyText"/>
-        <w:numPr>
-          <w:ilvl w:val="1"/>
-          <w:numId w:val="41"/>
-        </w:numPr>
-        <w:rPr>
-          <w:lang w:val="ru-RU"/>
-        </w:rPr>
-      </w:pPr>
-      <w:r>
-        <w:rPr>
-          <w:lang w:val="ru-RU"/>
-        </w:rPr>
-        <w:t>Анализ.</w:t>
-      </w:r>
-    </w:p>
-    <w:p>
-      <w:pPr>
-        <w:pStyle w:val="BodyText"/>
-        <w:numPr>
-          <w:ilvl w:val="1"/>
-          <w:numId w:val="41"/>
-        </w:numPr>
-        <w:rPr>
-          <w:lang w:val="ru-RU"/>
-        </w:rPr>
-      </w:pPr>
-      <w:r>
-        <w:rPr>
-          <w:lang w:val="ru-RU"/>
-        </w:rPr>
-        <w:t>Дизайн.</w:t>
-      </w:r>
-    </w:p>
-    <w:p>
-      <w:pPr>
-        <w:pStyle w:val="BodyText"/>
-        <w:numPr>
-          <w:ilvl w:val="1"/>
-          <w:numId w:val="41"/>
-        </w:numPr>
-        <w:rPr>
-          <w:lang w:val="ru-RU"/>
-        </w:rPr>
-      </w:pPr>
-      <w:r>
-        <w:rPr>
-          <w:lang w:val="ru-RU"/>
-        </w:rPr>
-        <w:t>Проверка дизайна.</w:t>
-      </w:r>
-    </w:p>
-    <w:p>
-      <w:pPr>
-        <w:pStyle w:val="BodyText"/>
-        <w:numPr>
-          <w:ilvl w:val="0"/>
-          <w:numId w:val="41"/>
-        </w:numPr>
-        <w:rPr>
-          <w:lang w:val="ru-RU"/>
-        </w:rPr>
-      </w:pPr>
-      <w:r>
-        <w:rPr>
-          <w:lang w:val="ru-RU"/>
-        </w:rPr>
-        <w:t>Реализация функций/задач.</w:t>
-      </w:r>
-    </w:p>
-    <w:p>
-      <w:pPr>
-        <w:pStyle w:val="BodyText"/>
-        <w:numPr>
-          <w:ilvl w:val="1"/>
-          <w:numId w:val="41"/>
-        </w:numPr>
-        <w:rPr>
-          <w:lang w:val="ru-RU"/>
-        </w:rPr>
-      </w:pPr>
-      <w:r>
-        <w:rPr>
-          <w:lang w:val="ru-RU"/>
-        </w:rPr>
-        <w:t>Написание кода.</w:t>
-      </w:r>
-    </w:p>
-    <w:p>
-      <w:pPr>
-        <w:pStyle w:val="BodyText"/>
-        <w:numPr>
-          <w:ilvl w:val="1"/>
-          <w:numId w:val="41"/>
-        </w:numPr>
-        <w:rPr>
-          <w:lang w:val="ru-RU"/>
-        </w:rPr>
-      </w:pPr>
-      <w:r>
-        <w:rPr>
-          <w:lang w:val="ru-RU"/>
-        </w:rPr>
-        <w:t>Проверка кода.</w:t>
-      </w:r>
-    </w:p>
-    <w:p>
-      <w:pPr>
-        <w:pStyle w:val="BodyText"/>
-        <w:ind w:left="720"/>
-        <w:rPr>
-          <w:lang w:val="ru-RU"/>
-        </w:rPr>
-      </w:pPr>
-      <w:r>
-        <w:t xml:space="preserve">5.3. </w:t>
-      </w:r>
-      <w:r>
-        <w:rPr>
-          <w:lang w:val="ru-RU"/>
-        </w:rPr>
-        <w:t>Включение в сборку.</w:t>
-      </w:r>
-    </w:p>
-    <w:p>
-      <w:pPr>
-        <w:pStyle w:val="BodyText"/>
-        <w:jc w:val="center"/>
-      </w:pPr>
-      <w:r>
-        <w:object w:dxaOrig="10831" w:dyaOrig="1471">
+      </w:pPr>
+      <w:r>
+        <w:object w:dxaOrig="9091" w:dyaOrig="2971">
           <v:shapetype id="_x0000_t75" coordsize="21600,21600" o:spt="75" o:preferrelative="t" path="m@4@5l@4@11@9@11@9@5xe" filled="f" stroked="f">
             <v:stroke joinstyle="miter"/>
             <v:formulas>
@@ -1575,65 +1665,41 @@
             <v:path o:extrusionok="f" gradientshapeok="t" o:connecttype="rect"/>
             <o:lock v:ext="edit" aspectratio="t"/>
           </v:shapetype>
-          <v:shape id="_x0000_i1025" type="#_x0000_t75" style="width:467.15pt;height:63.35pt" o:ole="">
-            <v:imagedata r:id="rId12" o:title=""/>
+          <v:shape id="_x0000_i1025" type="#_x0000_t75" style="width:454.45pt;height:148.6pt" o:ole="">
+            <v:imagedata r:id="rId18" o:title=""/>
           </v:shape>
-          <o:OLEObject Type="Embed" ProgID="Visio.Drawing.15" ShapeID="_x0000_i1025" DrawAspect="Content" ObjectID="_1502203977" r:id="rId13"/>
+          <o:OLEObject Type="Embed" ProgID="Visio.Drawing.15" ShapeID="_x0000_i1025" DrawAspect="Content" ObjectID="_1502287160" r:id="rId19"/>
         </w:object>
       </w:r>
     </w:p>
     <w:p>
       <w:pPr>
         <w:pStyle w:val="BodyText"/>
-        <w:jc w:val="center"/>
-        <w:rPr>
-          <w:lang w:val="ru-RU"/>
-        </w:rPr>
-      </w:pPr>
-      <w:r>
-        <w:rPr>
-          <w:lang w:val="ru-RU"/>
-        </w:rPr>
-        <w:t xml:space="preserve">Рисунок 1 - Основные этапы разработки Программного обеспечения по методологии </w:t>
-      </w:r>
-      <w:r>
-        <w:t>FDD</w:t>
+        <w:rPr>
+          <w:lang w:val="ru-RU"/>
+        </w:rPr>
+      </w:pPr>
+      <w:r>
+        <w:rPr>
+          <w:lang w:val="ru-RU"/>
+        </w:rPr>
+        <w:t xml:space="preserve">Рисунок 1 – Основные </w:t>
+      </w:r>
+      <w:r>
+        <w:rPr>
+          <w:lang w:val="ru-RU"/>
+        </w:rPr>
+        <w:t>компоненты</w:t>
+      </w:r>
+      <w:r>
+        <w:rPr>
+          <w:lang w:val="ru-RU"/>
+        </w:rPr>
+        <w:t xml:space="preserve"> системы</w:t>
       </w:r>
     </w:p>
     <w:p>
       <w:pPr>
-        <w:widowControl/>
-        <w:spacing w:line="240" w:lineRule="auto"/>
-        <w:rPr>
-          <w:rFonts w:ascii="Trebuchet MS" w:hAnsi="Trebuchet MS"/>
-          <w:color w:val="464547"/>
-          <w:lang w:val="ru-RU"/>
-        </w:rPr>
-      </w:pPr>
-      <w:r>
-        <w:rPr>
-          <w:lang w:val="ru-RU"/>
-        </w:rPr>
-        <w:br w:type="page"/>
-      </w:r>
-    </w:p>
-    <w:p>
-      <w:pPr>
-        <w:pStyle w:val="Heading2"/>
-        <w:rPr>
-          <w:lang w:val="ru-RU"/>
-        </w:rPr>
-      </w:pPr>
-      <w:r>
-        <w:rPr>
-          <w:lang w:val="ru-RU"/>
-        </w:rPr>
-        <w:lastRenderedPageBreak/>
-        <w:t>Разработка архитектуры системы</w:t>
-      </w:r>
-    </w:p>
-    <w:p>
-      <w:pPr>
         <w:pStyle w:val="BodyText"/>
         <w:rPr>
           <w:lang w:val="ru-RU"/>
@@ -1643,33 +1709,7 @@
         <w:rPr>
           <w:lang w:val="ru-RU"/>
         </w:rPr>
-        <w:t xml:space="preserve">Разработка архитектуры </w:t>
-      </w:r>
-      <w:r>
-        <w:rPr>
-          <w:lang w:val="ru-RU"/>
-        </w:rPr>
-        <w:t>системы</w:t>
-      </w:r>
-      <w:r>
-        <w:rPr>
-          <w:lang w:val="ru-RU"/>
-        </w:rPr>
-        <w:t xml:space="preserve"> проводится под руководством координатора и ведущего разработчика проекта.</w:t>
-      </w:r>
-    </w:p>
-    <w:p>
-      <w:pPr>
-        <w:pStyle w:val="BodyText"/>
-        <w:rPr>
-          <w:lang w:val="ru-RU"/>
-        </w:rPr>
-      </w:pPr>
-      <w:r>
-        <w:rPr>
-          <w:lang w:val="ru-RU"/>
-        </w:rPr>
-        <w:t>Разработка архитектуры системы состоит из следующих этапов.</w:t>
+        <w:t xml:space="preserve">Система включает в себя следующие проекты: </w:t>
       </w:r>
     </w:p>
     <w:p>
@@ -1677,35 +1717,97 @@
         <w:pStyle w:val="BodyText"/>
         <w:numPr>
           <w:ilvl w:val="0"/>
-          <w:numId w:val="42"/>
+          <w:numId w:val="46"/>
         </w:numPr>
         <w:rPr>
           <w:lang w:val="ru-RU"/>
         </w:rPr>
       </w:pPr>
-      <w:r>
-        <w:rPr>
-          <w:lang w:val="ru-RU"/>
-        </w:rPr>
-        <w:t>Формирование команды</w:t>
-      </w:r>
-      <w:r>
-        <w:rPr>
-          <w:lang w:val="ru-RU"/>
-        </w:rPr>
-        <w:t xml:space="preserve"> разработчиков, отвечающих за архитектуру системы</w:t>
-      </w:r>
-      <w:r>
-        <w:rPr>
-          <w:lang w:val="ru-RU"/>
-        </w:rPr>
-        <w:t xml:space="preserve">. </w:t>
-      </w:r>
-      <w:r>
-        <w:rPr>
-          <w:lang w:val="ru-RU"/>
-        </w:rPr>
-        <w:t>В команду должны входить постоянные участники данного проекта по разработке системы, координатор и ведущий разработчик проекта.</w:t>
+      <w:proofErr w:type="spellStart"/>
+      <w:r>
+        <w:t>BookIt</w:t>
+      </w:r>
+      <w:proofErr w:type="spellEnd"/>
+      <w:r>
+        <w:rPr>
+          <w:lang w:val="ru-RU"/>
+        </w:rPr>
+        <w:t>.</w:t>
+      </w:r>
+      <w:r>
+        <w:t>UI</w:t>
+      </w:r>
+      <w:r>
+        <w:rPr>
+          <w:lang w:val="ru-RU"/>
+        </w:rPr>
+        <w:t xml:space="preserve"> – </w:t>
+      </w:r>
+      <w:r>
+        <w:t>Html</w:t>
+      </w:r>
+      <w:r>
+        <w:rPr>
+          <w:lang w:val="ru-RU"/>
+        </w:rPr>
+        <w:t xml:space="preserve"> </w:t>
+      </w:r>
+      <w:r>
+        <w:rPr>
+          <w:lang w:val="ru-RU"/>
+        </w:rPr>
+        <w:t>клиент. Использует</w:t>
+      </w:r>
+      <w:r>
+        <w:rPr>
+          <w:lang w:val="ru-RU"/>
+        </w:rPr>
+        <w:t xml:space="preserve"> </w:t>
+      </w:r>
+      <w:r>
+        <w:t>HTML</w:t>
+      </w:r>
+      <w:r>
+        <w:rPr>
+          <w:lang w:val="ru-RU"/>
+        </w:rPr>
+        <w:t xml:space="preserve">5, </w:t>
+      </w:r>
+      <w:r>
+        <w:t>CSS</w:t>
+      </w:r>
+      <w:r>
+        <w:rPr>
+          <w:lang w:val="ru-RU"/>
+        </w:rPr>
+        <w:t xml:space="preserve">3, </w:t>
+      </w:r>
+      <w:r>
+        <w:t>Bootstrap</w:t>
+      </w:r>
+      <w:r>
+        <w:rPr>
+          <w:lang w:val="ru-RU"/>
+        </w:rPr>
+        <w:t xml:space="preserve">, </w:t>
+      </w:r>
+      <w:r>
+        <w:t>JQuery</w:t>
+      </w:r>
+      <w:r>
+        <w:rPr>
+          <w:lang w:val="ru-RU"/>
+        </w:rPr>
+        <w:t xml:space="preserve">, </w:t>
+      </w:r>
+      <w:r>
+        <w:t>AngularJS</w:t>
+      </w:r>
+      <w:r>
+        <w:rPr>
+          <w:lang w:val="ru-RU"/>
+        </w:rPr>
+        <w:t>.</w:t>
       </w:r>
     </w:p>
     <w:p>
@@ -1713,17 +1815,88 @@
         <w:pStyle w:val="BodyText"/>
         <w:numPr>
           <w:ilvl w:val="0"/>
-          <w:numId w:val="42"/>
+          <w:numId w:val="46"/>
         </w:numPr>
         <w:rPr>
           <w:lang w:val="ru-RU"/>
         </w:rPr>
       </w:pPr>
-      <w:r>
-        <w:rPr>
-          <w:lang w:val="ru-RU"/>
-        </w:rPr>
-        <w:t>Обзор разрабатываемой системы и ее предметной области. Проводится координатором и ведущим разработчиком проекта.</w:t>
+      <w:proofErr w:type="spellStart"/>
+      <w:r>
+        <w:t>BookIt</w:t>
+      </w:r>
+      <w:proofErr w:type="spellEnd"/>
+      <w:r>
+        <w:rPr>
+          <w:lang w:val="ru-RU"/>
+        </w:rPr>
+        <w:t xml:space="preserve"> –</w:t>
+      </w:r>
+      <w:r>
+        <w:rPr>
+          <w:lang w:val="ru-RU"/>
+        </w:rPr>
+        <w:t xml:space="preserve"> </w:t>
+      </w:r>
+      <w:r>
+        <w:rPr>
+          <w:lang w:val="ru-RU"/>
+        </w:rPr>
+        <w:t>предоставляет сервисы получения и обновления данных.</w:t>
+      </w:r>
+      <w:r>
+        <w:rPr>
+          <w:lang w:val="ru-RU"/>
+        </w:rPr>
+        <w:t xml:space="preserve"> </w:t>
+      </w:r>
+      <w:r>
+        <w:rPr>
+          <w:lang w:val="ru-RU"/>
+        </w:rPr>
+        <w:t>И</w:t>
+      </w:r>
+      <w:r>
+        <w:rPr>
+          <w:lang w:val="ru-RU"/>
+        </w:rPr>
+        <w:t xml:space="preserve">спользует </w:t>
+      </w:r>
+      <w:r>
+        <w:t>ASP</w:t>
+      </w:r>
+      <w:r>
+        <w:rPr>
+          <w:lang w:val="ru-RU"/>
+        </w:rPr>
+        <w:t>.</w:t>
+      </w:r>
+      <w:r>
+        <w:t>Net</w:t>
+      </w:r>
+      <w:r>
+        <w:rPr>
+          <w:lang w:val="ru-RU"/>
+        </w:rPr>
+        <w:t xml:space="preserve"> </w:t>
+      </w:r>
+      <w:r>
+        <w:t>Web</w:t>
+      </w:r>
+      <w:r>
+        <w:rPr>
+          <w:lang w:val="ru-RU"/>
+        </w:rPr>
+        <w:t xml:space="preserve"> </w:t>
+      </w:r>
+      <w:r>
+        <w:t>API</w:t>
+      </w:r>
+      <w:r>
+        <w:rPr>
+          <w:lang w:val="ru-RU"/>
+        </w:rPr>
+        <w:t>.</w:t>
       </w:r>
     </w:p>
     <w:p>
@@ -1731,17 +1904,49 @@
         <w:pStyle w:val="BodyText"/>
         <w:numPr>
           <w:ilvl w:val="0"/>
-          <w:numId w:val="42"/>
+          <w:numId w:val="46"/>
         </w:numPr>
         <w:rPr>
           <w:lang w:val="ru-RU"/>
         </w:rPr>
       </w:pPr>
-      <w:r>
-        <w:rPr>
-          <w:lang w:val="ru-RU"/>
-        </w:rPr>
-        <w:t>Изучение документации. Команда изучает документы с требованиями.</w:t>
+      <w:proofErr w:type="spellStart"/>
+      <w:r>
+        <w:t>BookIt</w:t>
+      </w:r>
+      <w:proofErr w:type="spellEnd"/>
+      <w:r>
+        <w:rPr>
+          <w:lang w:val="ru-RU"/>
+        </w:rPr>
+        <w:t>.</w:t>
+      </w:r>
+      <w:r>
+        <w:t>BLL</w:t>
+      </w:r>
+      <w:r>
+        <w:rPr>
+          <w:lang w:val="ru-RU"/>
+        </w:rPr>
+        <w:t xml:space="preserve"> </w:t>
+      </w:r>
+      <w:r>
+        <w:rPr>
+          <w:lang w:val="ru-RU"/>
+        </w:rPr>
+        <w:t>–</w:t>
+      </w:r>
+      <w:r>
+        <w:rPr>
+          <w:lang w:val="ru-RU"/>
+        </w:rPr>
+        <w:t xml:space="preserve"> </w:t>
+      </w:r>
+      <w:r>
+        <w:rPr>
+          <w:lang w:val="ru-RU"/>
+        </w:rPr>
+        <w:t>содержит основные объекты бизнес-логики.</w:t>
       </w:r>
     </w:p>
     <w:p>
@@ -1749,17 +1954,46 @@
         <w:pStyle w:val="BodyText"/>
         <w:numPr>
           <w:ilvl w:val="0"/>
-          <w:numId w:val="42"/>
+          <w:numId w:val="46"/>
         </w:numPr>
         <w:rPr>
           <w:lang w:val="ru-RU"/>
         </w:rPr>
       </w:pPr>
-      <w:r>
-        <w:rPr>
-          <w:lang w:val="ru-RU"/>
-        </w:rPr>
-        <w:t xml:space="preserve">Команда разбивается на небольшие группы не больше 3х человек. </w:t>
+      <w:proofErr w:type="spellStart"/>
+      <w:r>
+        <w:t>BookIt</w:t>
+      </w:r>
+      <w:proofErr w:type="spellEnd"/>
+      <w:r>
+        <w:rPr>
+          <w:lang w:val="ru-RU"/>
+        </w:rPr>
+        <w:t>.</w:t>
+      </w:r>
+      <w:r>
+        <w:t>Repository</w:t>
+      </w:r>
+      <w:r>
+        <w:rPr>
+          <w:lang w:val="ru-RU"/>
+        </w:rPr>
+        <w:t xml:space="preserve"> – </w:t>
+      </w:r>
+      <w:r>
+        <w:rPr>
+          <w:lang w:val="ru-RU"/>
+        </w:rPr>
+        <w:t xml:space="preserve">представляет собой слой конвертации объектов базы данных в объектную модель и наоборот. Содержит интерфейсы взаимодействия с данными (реализация паттерна </w:t>
+      </w:r>
+      <w:r>
+        <w:t>Repository</w:t>
+      </w:r>
+      <w:r>
+        <w:rPr>
+          <w:lang w:val="ru-RU"/>
+        </w:rPr>
+        <w:t>).</w:t>
       </w:r>
     </w:p>
     <w:p>
@@ -1767,7 +2001,7 @@
         <w:pStyle w:val="BodyText"/>
         <w:numPr>
           <w:ilvl w:val="0"/>
-          <w:numId w:val="42"/>
+          <w:numId w:val="46"/>
         </w:numPr>
         <w:rPr>
           <w:lang w:val="ru-RU"/>
@@ -1777,1125 +2011,71 @@
         <w:rPr>
           <w:lang w:val="ru-RU"/>
         </w:rPr>
-        <w:t>Каждая группа предоставляет свой вариант архитектуры системы или подсистемы. Координатор и ведущий разработчик также предоставляют свои варианты. Выбирается наиболее подходящий вариант архитектуры системы.</w:t>
+        <w:t xml:space="preserve"> </w:t>
+      </w:r>
+      <w:proofErr w:type="spellStart"/>
+      <w:r>
+        <w:t>BookIt</w:t>
+      </w:r>
+      <w:proofErr w:type="spellEnd"/>
+      <w:r>
+        <w:rPr>
+          <w:lang w:val="ru-RU"/>
+        </w:rPr>
+        <w:t>.</w:t>
+      </w:r>
+      <w:r>
+        <w:t>DAL</w:t>
+      </w:r>
+      <w:r>
+        <w:rPr>
+          <w:lang w:val="ru-RU"/>
+        </w:rPr>
+        <w:t xml:space="preserve"> – </w:t>
+      </w:r>
+      <w:r>
+        <w:rPr>
+          <w:lang w:val="ru-RU"/>
+        </w:rPr>
+        <w:t xml:space="preserve">слой доступа к данным. Использует </w:t>
+      </w:r>
+      <w:proofErr w:type="spellStart"/>
+      <w:r>
+        <w:t>EntityFramework</w:t>
+      </w:r>
+      <w:proofErr w:type="spellEnd"/>
+      <w:r>
+        <w:t xml:space="preserve"> Code first.</w:t>
       </w:r>
     </w:p>
     <w:p>
       <w:pPr>
         <w:pStyle w:val="BodyText"/>
-        <w:numPr>
-          <w:ilvl w:val="0"/>
-          <w:numId w:val="42"/>
-        </w:numPr>
-        <w:rPr>
-          <w:lang w:val="ru-RU"/>
-        </w:rPr>
-      </w:pPr>
-      <w:r>
-        <w:rPr>
-          <w:lang w:val="ru-RU"/>
-        </w:rPr>
-        <w:t>Улучшение архитектуры</w:t>
-      </w:r>
-      <w:r>
-        <w:rPr>
-          <w:lang w:val="ru-RU"/>
-        </w:rPr>
-        <w:t xml:space="preserve">. </w:t>
-      </w:r>
-      <w:r>
-        <w:rPr>
-          <w:lang w:val="ru-RU"/>
-        </w:rPr>
-        <w:t xml:space="preserve">Повторяются шаги </w:t>
-      </w:r>
-      <w:r>
-        <w:rPr>
-          <w:lang w:val="ru-RU"/>
-        </w:rPr>
-        <w:t>5</w:t>
-      </w:r>
-      <w:r>
-        <w:rPr>
-          <w:lang w:val="ru-RU"/>
-        </w:rPr>
-        <w:t xml:space="preserve"> и </w:t>
-      </w:r>
-      <w:r>
-        <w:rPr>
-          <w:lang w:val="ru-RU"/>
-        </w:rPr>
-        <w:t>6.</w:t>
-      </w:r>
+        <w:rPr>
+          <w:lang w:val="ru-RU"/>
+        </w:rPr>
+      </w:pPr>
     </w:p>
+    <w:bookmarkStart w:id="5" w:name="_GoBack"/>
     <w:p>
       <w:pPr>
         <w:pStyle w:val="BodyText"/>
-        <w:numPr>
-          <w:ilvl w:val="0"/>
-          <w:numId w:val="42"/>
-        </w:numPr>
-        <w:rPr>
-          <w:lang w:val="ru-RU"/>
-        </w:rPr>
-      </w:pPr>
-      <w:r>
-        <w:rPr>
-          <w:lang w:val="ru-RU"/>
-        </w:rPr>
-        <w:t xml:space="preserve">Документирование </w:t>
-      </w:r>
-      <w:r>
-        <w:rPr>
-          <w:lang w:val="ru-RU"/>
-        </w:rPr>
-        <w:t>выбранной архитектуры, возможного развития архитектуры, альтернативных решений.</w:t>
-      </w:r>
-    </w:p>
-    <w:p>
-      <w:pPr>
-        <w:pStyle w:val="BodyText"/>
-        <w:numPr>
-          <w:ilvl w:val="0"/>
-          <w:numId w:val="42"/>
-        </w:numPr>
-        <w:rPr>
-          <w:lang w:val="ru-RU"/>
-        </w:rPr>
-      </w:pPr>
-      <w:r>
-        <w:rPr>
-          <w:lang w:val="ru-RU"/>
-        </w:rPr>
-        <w:t xml:space="preserve">Проверка. Внутренняя оценка архитектуры проводится координатором проекта и ведущим разработчиком. Архитектура предоставляется заказчику на проверку соответствия будущей системы его ожиданиям. При необходимости пункты с </w:t>
-      </w:r>
-      <w:r>
-        <w:rPr>
-          <w:lang w:val="ru-RU"/>
-        </w:rPr>
-        <w:t>5</w:t>
-      </w:r>
-      <w:r>
-        <w:rPr>
-          <w:lang w:val="ru-RU"/>
-        </w:rPr>
-        <w:t xml:space="preserve"> по 8 повторяются.</w:t>
-      </w:r>
-    </w:p>
-    <w:p>
-      <w:pPr>
-        <w:pStyle w:val="BodyText"/>
-        <w:rPr>
-          <w:lang w:val="ru-RU"/>
-        </w:rPr>
-      </w:pPr>
-      <w:r>
-        <w:rPr>
-          <w:lang w:val="ru-RU"/>
-        </w:rPr>
-        <w:t>Архитектура считается удовлетворительной, если ее одобрили координатор, ведущий разработчик и заказчик.</w:t>
-      </w:r>
-    </w:p>
-    <w:p>
-      <w:pPr>
-        <w:pStyle w:val="BodyText"/>
-        <w:jc w:val="center"/>
-      </w:pPr>
-      <w:r>
-        <w:object w:dxaOrig="10935" w:dyaOrig="6000">
-          <v:shape id="_x0000_i1026" type="#_x0000_t75" style="width:467.7pt;height:270.7pt" o:ole="">
-            <v:imagedata r:id="rId14" o:title=""/>
-          </v:shape>
-          <o:OLEObject Type="Embed" ProgID="Visio.Drawing.15" ShapeID="_x0000_i1026" DrawAspect="Content" ObjectID="_1502203978" r:id="rId15"/>
-        </w:object>
-      </w:r>
-    </w:p>
-    <w:p>
-      <w:pPr>
-        <w:pStyle w:val="BodyText"/>
-        <w:jc w:val="center"/>
-        <w:rPr>
-          <w:lang w:val="ru-RU"/>
-        </w:rPr>
-      </w:pPr>
-      <w:r>
-        <w:rPr>
-          <w:lang w:val="ru-RU"/>
-        </w:rPr>
-        <w:t>Рисунок 2 – Разработка архитектуры системы</w:t>
-      </w:r>
-    </w:p>
-    <w:p>
-      <w:pPr>
-        <w:pStyle w:val="BodyText"/>
-        <w:rPr>
-          <w:lang w:val="ru-RU"/>
-        </w:rPr>
-      </w:pPr>
-      <w:r>
-        <w:rPr>
-          <w:lang w:val="ru-RU"/>
-        </w:rPr>
-        <w:t>Результатом разработки архитектуры является:</w:t>
-      </w:r>
-    </w:p>
-    <w:p>
-      <w:pPr>
-        <w:pStyle w:val="BodyText"/>
-        <w:numPr>
-          <w:ilvl w:val="0"/>
-          <w:numId w:val="43"/>
-        </w:numPr>
-        <w:rPr>
-          <w:lang w:val="ru-RU"/>
-        </w:rPr>
-      </w:pPr>
-      <w:r>
-        <w:rPr>
-          <w:lang w:val="ru-RU"/>
-        </w:rPr>
-        <w:t>Структура системы – основные модули и связи между ними. Контракты модулей.</w:t>
-      </w:r>
-    </w:p>
-    <w:p>
-      <w:pPr>
-        <w:pStyle w:val="BodyText"/>
-        <w:numPr>
-          <w:ilvl w:val="0"/>
-          <w:numId w:val="43"/>
-        </w:numPr>
-        <w:rPr>
-          <w:lang w:val="ru-RU"/>
-        </w:rPr>
-      </w:pPr>
-      <w:r>
-        <w:rPr>
-          <w:lang w:val="ru-RU"/>
-        </w:rPr>
-        <w:t>Диаграмма основных классов бизнес-логики.</w:t>
-      </w:r>
-    </w:p>
-    <w:p>
-      <w:pPr>
-        <w:pStyle w:val="BodyText"/>
-        <w:numPr>
-          <w:ilvl w:val="0"/>
-          <w:numId w:val="43"/>
-        </w:numPr>
-        <w:rPr>
-          <w:lang w:val="ru-RU"/>
-        </w:rPr>
-      </w:pPr>
-      <w:r>
-        <w:rPr>
-          <w:lang w:val="ru-RU"/>
-        </w:rPr>
-        <w:t>Диаграммы последовательностей.</w:t>
-      </w:r>
-    </w:p>
-    <w:p>
-      <w:pPr>
-        <w:pStyle w:val="BodyText"/>
-        <w:numPr>
-          <w:ilvl w:val="0"/>
-          <w:numId w:val="43"/>
-        </w:numPr>
-        <w:rPr>
-          <w:lang w:val="ru-RU"/>
-        </w:rPr>
-      </w:pPr>
-      <w:r>
-        <w:rPr>
-          <w:lang w:val="ru-RU"/>
-        </w:rPr>
-        <w:lastRenderedPageBreak/>
-        <w:t>Документация по выбранной архитектуре и альтернативным вариантам с объяснением выбора.</w:t>
-      </w:r>
-    </w:p>
-    <w:p>
-      <w:pPr>
-        <w:widowControl/>
-        <w:spacing w:line="240" w:lineRule="auto"/>
-        <w:rPr>
-          <w:rFonts w:ascii="Trebuchet MS" w:hAnsi="Trebuchet MS"/>
-          <w:color w:val="464547"/>
-          <w:lang w:val="ru-RU"/>
-        </w:rPr>
-      </w:pPr>
-      <w:r>
-        <w:rPr>
-          <w:lang w:val="ru-RU"/>
-        </w:rPr>
-        <w:br w:type="page"/>
-      </w:r>
-    </w:p>
-    <w:p>
-      <w:pPr>
-        <w:pStyle w:val="Heading2"/>
-        <w:rPr>
-          <w:lang w:val="ru-RU"/>
-        </w:rPr>
-      </w:pPr>
-      <w:r>
-        <w:rPr>
-          <w:lang w:val="ru-RU"/>
-        </w:rPr>
-        <w:lastRenderedPageBreak/>
-        <w:t>Составление списка функций</w:t>
-      </w:r>
-    </w:p>
-    <w:p>
-      <w:pPr>
-        <w:pStyle w:val="BodyText"/>
-        <w:rPr>
-          <w:lang w:val="ru-RU"/>
-        </w:rPr>
-      </w:pPr>
-      <w:r>
-        <w:rPr>
-          <w:lang w:val="ru-RU"/>
-        </w:rPr>
-        <w:t>Составлением списка функций занимаются координатор, ведущий разработчик и руководители групп из пункта 1.1.</w:t>
-      </w:r>
-    </w:p>
-    <w:p>
-      <w:pPr>
-        <w:pStyle w:val="BodyText"/>
-        <w:rPr>
-          <w:lang w:val="ru-RU"/>
-        </w:rPr>
-      </w:pPr>
-      <w:r>
-        <w:rPr>
-          <w:lang w:val="ru-RU"/>
-        </w:rPr>
-        <w:t xml:space="preserve">Список функций системы строится на основании функциональных требований к системе. Основываясь на основных объектах системы и связях между ними, определенных в пункте 1.1, команда выделяет основные функциональные </w:t>
-      </w:r>
-      <w:r>
-        <w:rPr>
-          <w:lang w:val="ru-RU"/>
-        </w:rPr>
-        <w:t xml:space="preserve">блоки. Блоки содержат наборы пользовательских и системных активностей, каждый шаг которых выделяется в отдельную функцию. </w:t>
-      </w:r>
-    </w:p>
-    <w:p>
-      <w:pPr>
-        <w:pStyle w:val="BodyText"/>
-        <w:rPr>
-          <w:lang w:val="ru-RU"/>
-        </w:rPr>
-      </w:pPr>
-      <w:r>
-        <w:rPr>
-          <w:lang w:val="ru-RU"/>
-        </w:rPr>
-        <w:t>Функции приблизительно оцениваются так, чтобы их реализация занимала не больше 2х недель.</w:t>
-      </w:r>
-    </w:p>
-    <w:p>
-      <w:pPr>
-        <w:pStyle w:val="BodyText"/>
-        <w:jc w:val="center"/>
-      </w:pPr>
-      <w:r>
-        <w:object w:dxaOrig="6300" w:dyaOrig="2205">
-          <v:shape id="_x0000_i1027" type="#_x0000_t75" style="width:315.05pt;height:110.6pt" o:ole="">
-            <v:imagedata r:id="rId16" o:title=""/>
-          </v:shape>
-          <o:OLEObject Type="Embed" ProgID="Visio.Drawing.15" ShapeID="_x0000_i1027" DrawAspect="Content" ObjectID="_1502203979" r:id="rId17"/>
-        </w:object>
-      </w:r>
-    </w:p>
-    <w:p>
-      <w:pPr>
-        <w:pStyle w:val="BodyText"/>
-        <w:jc w:val="center"/>
-        <w:rPr>
-          <w:lang w:val="ru-RU"/>
-        </w:rPr>
-      </w:pPr>
-      <w:r>
-        <w:rPr>
-          <w:lang w:val="ru-RU"/>
-        </w:rPr>
-        <w:t>Рисунок 3 – Составление списка функций</w:t>
-      </w:r>
-    </w:p>
-    <w:p>
-      <w:pPr>
-        <w:pStyle w:val="BodyText"/>
-        <w:rPr>
-          <w:lang w:val="ru-RU"/>
-        </w:rPr>
-      </w:pPr>
-    </w:p>
-    <w:p>
-      <w:pPr>
-        <w:pStyle w:val="BodyText"/>
-        <w:rPr>
-          <w:lang w:val="ru-RU"/>
-        </w:rPr>
-      </w:pPr>
-      <w:r>
-        <w:rPr>
-          <w:lang w:val="ru-RU"/>
-        </w:rPr>
-        <w:t>Результатом является плоский список функций системы.</w:t>
-      </w:r>
-    </w:p>
-    <w:p>
-      <w:pPr>
-        <w:widowControl/>
-        <w:spacing w:line="240" w:lineRule="auto"/>
-        <w:rPr>
-          <w:rFonts w:ascii="Trebuchet MS" w:hAnsi="Trebuchet MS"/>
-          <w:color w:val="464547"/>
-          <w:lang w:val="ru-RU"/>
-        </w:rPr>
-      </w:pPr>
-      <w:r>
-        <w:rPr>
-          <w:lang w:val="ru-RU"/>
-        </w:rPr>
-        <w:br w:type="page"/>
-      </w:r>
-    </w:p>
-    <w:p>
-      <w:pPr>
-        <w:pStyle w:val="Heading2"/>
-        <w:rPr>
-          <w:lang w:val="ru-RU"/>
-        </w:rPr>
-      </w:pPr>
-      <w:r>
-        <w:rPr>
-          <w:lang w:val="ru-RU"/>
-        </w:rPr>
-        <w:lastRenderedPageBreak/>
-        <w:t>План разработки функций</w:t>
-      </w:r>
-    </w:p>
-    <w:p>
-      <w:pPr>
-        <w:pStyle w:val="BodyText"/>
-        <w:rPr>
-          <w:lang w:val="ru-RU"/>
-        </w:rPr>
-      </w:pPr>
-      <w:r>
-        <w:rPr>
-          <w:lang w:val="ru-RU"/>
-        </w:rPr>
-        <w:t xml:space="preserve">Координатор проекта и ведущий разработчик </w:t>
-      </w:r>
-      <w:r>
-        <w:rPr>
-          <w:lang w:val="ru-RU"/>
-        </w:rPr>
-        <w:t>формируют</w:t>
-      </w:r>
-      <w:r>
-        <w:rPr>
-          <w:lang w:val="ru-RU"/>
-        </w:rPr>
-        <w:t xml:space="preserve"> команду, отвечающую за разработку плана реализация функционала. </w:t>
-      </w:r>
-    </w:p>
-    <w:p>
-      <w:pPr>
-        <w:pStyle w:val="BodyText"/>
-        <w:rPr>
-          <w:lang w:val="ru-RU"/>
-        </w:rPr>
-      </w:pPr>
-      <w:r>
-        <w:rPr>
-          <w:lang w:val="ru-RU"/>
-        </w:rPr>
-        <w:t>С</w:t>
-      </w:r>
-      <w:r>
-        <w:rPr>
-          <w:lang w:val="ru-RU"/>
-        </w:rPr>
-        <w:t xml:space="preserve">троится </w:t>
-      </w:r>
-      <w:r>
-        <w:rPr>
-          <w:lang w:val="ru-RU"/>
-        </w:rPr>
-        <w:t xml:space="preserve">последовательность разработки функционала </w:t>
-      </w:r>
-      <w:r>
-        <w:rPr>
-          <w:lang w:val="ru-RU"/>
-        </w:rPr>
-        <w:t xml:space="preserve">на основе зависимостей между функциональными блоками и сложностью реализации функционала. Расставляются приоритеты разработки. Устанавливаются приблизительные сроки выполнения каждой функции. </w:t>
-      </w:r>
-      <w:r>
-        <w:rPr>
-          <w:lang w:val="ru-RU"/>
-        </w:rPr>
-        <w:t>Закладываются риски. Устанавливаются даты для</w:t>
-      </w:r>
-      <w:r>
-        <w:rPr>
-          <w:lang w:val="ru-RU"/>
-        </w:rPr>
-        <w:t xml:space="preserve"> критически важных функциональных блоков.</w:t>
-      </w:r>
-    </w:p>
-    <w:p>
-      <w:pPr>
-        <w:pStyle w:val="BodyText"/>
-        <w:rPr>
-          <w:lang w:val="ru-RU"/>
-        </w:rPr>
-      </w:pPr>
-      <w:r>
-        <w:rPr>
-          <w:lang w:val="ru-RU"/>
-        </w:rPr>
-        <w:t xml:space="preserve">Назначаются ответственные за разработку основных функциональных блоков. </w:t>
-      </w:r>
-      <w:r>
-        <w:rPr>
-          <w:lang w:val="ru-RU"/>
-        </w:rPr>
-        <w:t xml:space="preserve"> </w:t>
-      </w:r>
-    </w:p>
-    <w:p>
-      <w:pPr>
-        <w:pStyle w:val="BodyText"/>
-        <w:rPr>
-          <w:lang w:val="ru-RU"/>
-        </w:rPr>
-      </w:pPr>
-      <w:r>
-        <w:rPr>
-          <w:lang w:val="ru-RU"/>
-        </w:rPr>
-        <w:t>Формируются списки классов для функциональных блоков</w:t>
-      </w:r>
-      <w:r>
-        <w:rPr>
-          <w:lang w:val="ru-RU"/>
-        </w:rPr>
-        <w:t>.</w:t>
-      </w:r>
-    </w:p>
-    <w:p>
-      <w:pPr>
-        <w:pStyle w:val="BodyText"/>
-        <w:jc w:val="center"/>
-      </w:pPr>
-      <w:r>
-        <w:object w:dxaOrig="6750" w:dyaOrig="5806">
-          <v:shape id="_x0000_i1028" type="#_x0000_t75" style="width:337.55pt;height:290.3pt" o:ole="">
-            <v:imagedata r:id="rId18" o:title=""/>
-          </v:shape>
-          <o:OLEObject Type="Embed" ProgID="Visio.Drawing.15" ShapeID="_x0000_i1028" DrawAspect="Content" ObjectID="_1502203980" r:id="rId19"/>
-        </w:object>
-      </w:r>
-    </w:p>
-    <w:p>
-      <w:pPr>
-        <w:pStyle w:val="BodyText"/>
-        <w:jc w:val="center"/>
-        <w:rPr>
-          <w:lang w:val="ru-RU"/>
-        </w:rPr>
-      </w:pPr>
-      <w:r>
-        <w:rPr>
-          <w:lang w:val="ru-RU"/>
-        </w:rPr>
-        <w:t>Рисунок 4 – План разработки функций</w:t>
-      </w:r>
-    </w:p>
-    <w:p>
-      <w:pPr>
-        <w:pStyle w:val="BodyText"/>
-        <w:rPr>
-          <w:lang w:val="ru-RU"/>
-        </w:rPr>
-      </w:pPr>
-      <w:r>
-        <w:rPr>
-          <w:lang w:val="ru-RU"/>
-        </w:rPr>
-        <w:t>Результатом является:</w:t>
-      </w:r>
-    </w:p>
-    <w:p>
-      <w:pPr>
-        <w:pStyle w:val="BodyText"/>
-        <w:numPr>
-          <w:ilvl w:val="0"/>
-          <w:numId w:val="44"/>
-        </w:numPr>
-        <w:rPr>
-          <w:lang w:val="ru-RU"/>
-        </w:rPr>
-      </w:pPr>
-      <w:r>
-        <w:rPr>
-          <w:lang w:val="ru-RU"/>
-        </w:rPr>
-        <w:t>Последовательность разработки функционала системы с ключевыми датами, сроками выполнения функций, приоритетом разработки.</w:t>
-      </w:r>
-    </w:p>
-    <w:p>
-      <w:pPr>
-        <w:pStyle w:val="BodyText"/>
-        <w:numPr>
-          <w:ilvl w:val="0"/>
-          <w:numId w:val="44"/>
-        </w:numPr>
-        <w:rPr>
-          <w:lang w:val="ru-RU"/>
-        </w:rPr>
-      </w:pPr>
-      <w:r>
-        <w:rPr>
-          <w:lang w:val="ru-RU"/>
-        </w:rPr>
-        <w:t>Список ответственных за разработку основных функциональных блоков.</w:t>
-      </w:r>
-    </w:p>
-    <w:p>
-      <w:pPr>
-        <w:pStyle w:val="BodyText"/>
-        <w:numPr>
-          <w:ilvl w:val="0"/>
-          <w:numId w:val="44"/>
-        </w:numPr>
-        <w:rPr>
-          <w:lang w:val="ru-RU"/>
-        </w:rPr>
-      </w:pPr>
-      <w:r>
-        <w:rPr>
-          <w:lang w:val="ru-RU"/>
-        </w:rPr>
-        <w:t>С</w:t>
-      </w:r>
-      <w:r>
-        <w:rPr>
-          <w:lang w:val="ru-RU"/>
-        </w:rPr>
-        <w:t xml:space="preserve">писок основных классов для функциональных </w:t>
-      </w:r>
-      <w:r>
-        <w:rPr>
-          <w:lang w:val="ru-RU"/>
-        </w:rPr>
-        <w:t>блоков</w:t>
-      </w:r>
-      <w:r>
-        <w:rPr>
-          <w:lang w:val="ru-RU"/>
-        </w:rPr>
-        <w:t>.</w:t>
-      </w:r>
-    </w:p>
-    <w:p>
-      <w:pPr>
-        <w:widowControl/>
-        <w:spacing w:line="240" w:lineRule="auto"/>
-        <w:rPr>
-          <w:rFonts w:ascii="Trebuchet MS" w:hAnsi="Trebuchet MS"/>
-          <w:color w:val="464547"/>
-          <w:lang w:val="ru-RU"/>
-        </w:rPr>
-      </w:pPr>
-      <w:r>
-        <w:rPr>
-          <w:lang w:val="ru-RU"/>
-        </w:rPr>
-        <w:br w:type="page"/>
-      </w:r>
-    </w:p>
-    <w:p>
-      <w:pPr>
-        <w:pStyle w:val="Heading2"/>
-        <w:rPr>
-          <w:lang w:val="ru-RU"/>
-        </w:rPr>
-      </w:pPr>
-      <w:r>
-        <w:rPr>
-          <w:lang w:val="ru-RU"/>
-        </w:rPr>
-        <w:lastRenderedPageBreak/>
-        <w:t>Проектирование функций</w:t>
-      </w:r>
-    </w:p>
-    <w:p>
-      <w:pPr>
-        <w:pStyle w:val="BodyText"/>
-        <w:rPr>
-          <w:lang w:val="ru-RU"/>
-        </w:rPr>
-      </w:pPr>
-      <w:r>
-        <w:rPr>
-          <w:lang w:val="ru-RU"/>
-        </w:rPr>
-        <w:t>Для каждой функции из плоского списка функций системы р</w:t>
-      </w:r>
-      <w:r>
-        <w:rPr>
-          <w:lang w:val="ru-RU"/>
-        </w:rPr>
-        <w:t xml:space="preserve">азработчик, ответственный за блок функции, определяет связанные с функцией объекты системы и классы. Из </w:t>
-      </w:r>
-      <w:r>
-        <w:rPr>
-          <w:lang w:val="ru-RU"/>
-        </w:rPr>
-        <w:t>участников проекта</w:t>
-      </w:r>
-      <w:r>
-        <w:rPr>
-          <w:lang w:val="ru-RU"/>
-        </w:rPr>
-        <w:t xml:space="preserve"> выбираются разработчики, из которых формируется команда по разработке функции. </w:t>
-      </w:r>
-    </w:p>
-    <w:p>
-      <w:pPr>
-        <w:pStyle w:val="BodyText"/>
-        <w:rPr>
-          <w:lang w:val="ru-RU"/>
-        </w:rPr>
-      </w:pPr>
-      <w:r>
-        <w:rPr>
-          <w:lang w:val="ru-RU"/>
-        </w:rPr>
-        <w:t>По запросу ответственного за блок разработчика координатор и ведущий разработчик разъясняют детали бизнес-логики функции и предоставляют необходимую документацию.</w:t>
-      </w:r>
-      <w:r>
-        <w:rPr>
-          <w:lang w:val="ru-RU"/>
-        </w:rPr>
-        <w:t xml:space="preserve"> Команда изучает документацию.</w:t>
-      </w:r>
-    </w:p>
-    <w:p>
-      <w:pPr>
-        <w:pStyle w:val="BodyText"/>
-        <w:rPr>
-          <w:lang w:val="ru-RU"/>
-        </w:rPr>
-      </w:pPr>
-      <w:r>
-        <w:rPr>
-          <w:lang w:val="ru-RU"/>
-        </w:rPr>
-        <w:t>Команда</w:t>
-      </w:r>
-      <w:r>
-        <w:rPr>
-          <w:lang w:val="ru-RU"/>
-        </w:rPr>
-        <w:t xml:space="preserve"> разрабатывает детальную диаграмму последовательностей. Предлагаются альтернативные варианты решения, уточняются требования к функционалу. Все предложенные решения фиксируются в документации.</w:t>
-      </w:r>
-    </w:p>
-    <w:p>
-      <w:pPr>
-        <w:pStyle w:val="BodyText"/>
-        <w:rPr>
-          <w:lang w:val="ru-RU"/>
-        </w:rPr>
-      </w:pPr>
-      <w:r>
-        <w:rPr>
-          <w:lang w:val="ru-RU"/>
-        </w:rPr>
-        <w:t xml:space="preserve">Ответственный разработчик создает ветку в системе контроля версий, в которой будет разрабатываться функция.  Команда проектирует </w:t>
-      </w:r>
-      <w:r>
-        <w:rPr>
-          <w:lang w:val="ru-RU"/>
-        </w:rPr>
-        <w:t>объектную модель</w:t>
-      </w:r>
-      <w:r>
-        <w:rPr>
-          <w:lang w:val="ru-RU"/>
-        </w:rPr>
-        <w:t xml:space="preserve">. Ответственный разработчик проверяет </w:t>
-      </w:r>
-      <w:r>
-        <w:rPr>
-          <w:lang w:val="ru-RU"/>
-        </w:rPr>
-        <w:t>объектную модель</w:t>
-      </w:r>
-      <w:r>
-        <w:rPr>
-          <w:lang w:val="ru-RU"/>
-        </w:rPr>
-        <w:t xml:space="preserve"> и дополняет при необходимости.</w:t>
-      </w:r>
-      <w:r>
-        <w:rPr>
-          <w:lang w:val="ru-RU"/>
-        </w:rPr>
-        <w:t xml:space="preserve"> </w:t>
-      </w:r>
-    </w:p>
-    <w:p>
-      <w:pPr>
-        <w:pStyle w:val="BodyText"/>
-        <w:rPr>
-          <w:lang w:val="ru-RU"/>
-        </w:rPr>
-      </w:pPr>
-      <w:r>
-        <w:rPr>
-          <w:lang w:val="ru-RU"/>
-        </w:rPr>
-        <w:t xml:space="preserve">Основываясь на объектной модели, </w:t>
-      </w:r>
-      <w:r>
-        <w:rPr>
-          <w:lang w:val="ru-RU"/>
-        </w:rPr>
-        <w:t>команда</w:t>
-      </w:r>
-      <w:r>
-        <w:rPr>
-          <w:lang w:val="ru-RU"/>
-        </w:rPr>
-        <w:t xml:space="preserve"> пишет контракты методов и классов для каждого объекта функции.</w:t>
-      </w:r>
-    </w:p>
-    <w:p>
-      <w:pPr>
-        <w:pStyle w:val="BodyText"/>
-        <w:rPr>
-          <w:lang w:val="ru-RU"/>
-        </w:rPr>
-      </w:pPr>
-      <w:r>
-        <w:rPr>
-          <w:lang w:val="ru-RU"/>
-        </w:rPr>
-        <w:t>Проводится проверка кода остальными участниками проекта. По завершени</w:t>
-      </w:r>
-      <w:r>
-        <w:rPr>
-          <w:lang w:val="ru-RU"/>
-        </w:rPr>
-        <w:t>и</w:t>
-      </w:r>
-      <w:r>
-        <w:rPr>
-          <w:lang w:val="ru-RU"/>
-        </w:rPr>
-        <w:t xml:space="preserve"> этапа контракты методов и классов добавляются в основную ветку.</w:t>
-      </w:r>
-    </w:p>
-    <w:p>
-      <w:pPr>
-        <w:pStyle w:val="BodyText"/>
-        <w:jc w:val="center"/>
-      </w:pPr>
-      <w:r>
-        <w:object w:dxaOrig="12975" w:dyaOrig="4516">
-          <v:shape id="_x0000_i1029" type="#_x0000_t75" style="width:467.7pt;height:163pt" o:ole="">
+        <w:rPr>
+          <w:lang w:val="ru-RU"/>
+        </w:rPr>
+      </w:pPr>
+      <w:r>
+        <w:object w:dxaOrig="9735" w:dyaOrig="6901">
+          <v:shape id="_x0000_i1026" type="#_x0000_t75" style="width:467.7pt;height:331.8pt" o:ole="">
             <v:imagedata r:id="rId20" o:title=""/>
           </v:shape>
-          <o:OLEObject Type="Embed" ProgID="Visio.Drawing.15" ShapeID="_x0000_i1029" DrawAspect="Content" ObjectID="_1502203981" r:id="rId21"/>
+          <o:OLEObject Type="Embed" ProgID="Visio.Drawing.15" ShapeID="_x0000_i1026" DrawAspect="Content" ObjectID="_1502287161" r:id="rId21"/>
         </w:object>
       </w:r>
-    </w:p>
-    <w:p>
-      <w:pPr>
-        <w:pStyle w:val="BodyText"/>
-        <w:jc w:val="center"/>
-        <w:rPr>
-          <w:lang w:val="ru-RU"/>
-        </w:rPr>
-      </w:pPr>
-      <w:r>
-        <w:rPr>
-          <w:lang w:val="ru-RU"/>
-        </w:rPr>
-        <w:t>Рисунок 5 – Проектирование функции</w:t>
-      </w:r>
-    </w:p>
-    <w:p>
-      <w:pPr>
-        <w:pStyle w:val="BodyText"/>
-        <w:rPr>
-          <w:lang w:val="ru-RU"/>
-        </w:rPr>
-      </w:pPr>
-      <w:r>
-        <w:rPr>
-          <w:lang w:val="ru-RU"/>
-        </w:rPr>
-        <w:t>Результатом проектирования функций является:</w:t>
-      </w:r>
-    </w:p>
-    <w:p>
-      <w:pPr>
-        <w:pStyle w:val="BodyText"/>
-        <w:numPr>
-          <w:ilvl w:val="0"/>
-          <w:numId w:val="45"/>
-        </w:numPr>
-        <w:rPr>
-          <w:lang w:val="ru-RU"/>
-        </w:rPr>
-      </w:pPr>
-      <w:r>
-        <w:rPr>
-          <w:lang w:val="ru-RU"/>
-        </w:rPr>
-        <w:t>Диаграмма последовательностей для каждой функции.</w:t>
-      </w:r>
-    </w:p>
-    <w:p>
-      <w:pPr>
-        <w:pStyle w:val="BodyText"/>
-        <w:numPr>
-          <w:ilvl w:val="0"/>
-          <w:numId w:val="45"/>
-        </w:numPr>
-        <w:rPr>
-          <w:lang w:val="ru-RU"/>
-        </w:rPr>
-      </w:pPr>
-      <w:r>
-        <w:rPr>
-          <w:lang w:val="ru-RU"/>
-        </w:rPr>
-        <w:t>Документация с описанием контрактов функции и возможных альтернативных решений.</w:t>
-      </w:r>
-    </w:p>
-    <w:p>
-      <w:pPr>
-        <w:pStyle w:val="BodyText"/>
-        <w:numPr>
-          <w:ilvl w:val="0"/>
-          <w:numId w:val="45"/>
-        </w:numPr>
-        <w:rPr>
-          <w:lang w:val="ru-RU"/>
-        </w:rPr>
-      </w:pPr>
-      <w:r>
-        <w:rPr>
-          <w:lang w:val="ru-RU"/>
-        </w:rPr>
-        <w:t>Объектная модель функции с описанием классов, методов и атрибутов.</w:t>
-      </w:r>
-    </w:p>
-    <w:p>
-      <w:pPr>
-        <w:pStyle w:val="BodyText"/>
-        <w:numPr>
-          <w:ilvl w:val="0"/>
-          <w:numId w:val="45"/>
-        </w:numPr>
-        <w:rPr>
-          <w:lang w:val="ru-RU"/>
-        </w:rPr>
-      </w:pPr>
-      <w:r>
-        <w:rPr>
-          <w:lang w:val="ru-RU"/>
-        </w:rPr>
-        <w:t>Список изменений в других функциональных блоках системы при разработке функции.</w:t>
-      </w:r>
-    </w:p>
-    <w:p>
-      <w:pPr>
-        <w:widowControl/>
-        <w:spacing w:line="240" w:lineRule="auto"/>
-        <w:rPr>
-          <w:rFonts w:ascii="Trebuchet MS" w:hAnsi="Trebuchet MS"/>
-          <w:color w:val="464547"/>
-          <w:lang w:val="ru-RU"/>
-        </w:rPr>
-      </w:pPr>
-      <w:r>
-        <w:rPr>
-          <w:lang w:val="ru-RU"/>
-        </w:rPr>
-        <w:br w:type="page"/>
-      </w:r>
-    </w:p>
-    <w:p>
-      <w:pPr>
-        <w:pStyle w:val="Heading2"/>
-        <w:rPr>
-          <w:lang w:val="ru-RU"/>
-        </w:rPr>
-      </w:pPr>
-      <w:r>
-        <w:rPr>
-          <w:lang w:val="ru-RU"/>
-        </w:rPr>
-        <w:lastRenderedPageBreak/>
-        <w:t>Реализация функц</w:t>
-      </w:r>
-      <w:r>
-        <w:rPr>
-          <w:lang w:val="ru-RU"/>
-        </w:rPr>
-        <w:t>ий</w:t>
-      </w:r>
-    </w:p>
-    <w:p>
-      <w:pPr>
-        <w:pStyle w:val="BodyText"/>
-        <w:rPr>
-          <w:lang w:val="ru-RU"/>
-        </w:rPr>
-      </w:pPr>
-      <w:r>
-        <w:rPr>
-          <w:lang w:val="ru-RU"/>
-        </w:rPr>
-        <w:t xml:space="preserve">Когда </w:t>
-      </w:r>
-      <w:r>
-        <w:rPr>
-          <w:lang w:val="ru-RU"/>
-        </w:rPr>
-        <w:t xml:space="preserve">для </w:t>
-      </w:r>
-      <w:r>
-        <w:rPr>
-          <w:lang w:val="ru-RU"/>
-        </w:rPr>
-        <w:t xml:space="preserve">функции системы </w:t>
-      </w:r>
-      <w:r>
-        <w:rPr>
-          <w:lang w:val="ru-RU"/>
-        </w:rPr>
-        <w:t>завершен этап</w:t>
-      </w:r>
-      <w:r>
-        <w:rPr>
-          <w:lang w:val="ru-RU"/>
-        </w:rPr>
-        <w:t xml:space="preserve"> проектировани</w:t>
-      </w:r>
-      <w:r>
-        <w:rPr>
-          <w:lang w:val="ru-RU"/>
-        </w:rPr>
-        <w:t>я</w:t>
-      </w:r>
-      <w:r>
-        <w:rPr>
-          <w:lang w:val="ru-RU"/>
-        </w:rPr>
-        <w:t>, команда разработки функции из пункта 1.4 приступает к реализации функции.</w:t>
-      </w:r>
-    </w:p>
-    <w:p>
-      <w:pPr>
-        <w:pStyle w:val="BodyText"/>
-        <w:rPr>
-          <w:lang w:val="ru-RU"/>
-        </w:rPr>
-      </w:pPr>
-      <w:r>
-        <w:rPr>
-          <w:lang w:val="ru-RU"/>
-        </w:rPr>
-        <w:t>Команда разрабатывает объекты функции в соответствии с контрактами классов и методов в 1.4. Этот этап включает разработку юнит-тестов.</w:t>
-      </w:r>
-    </w:p>
-    <w:p>
-      <w:pPr>
-        <w:pStyle w:val="BodyText"/>
-        <w:rPr>
-          <w:lang w:val="ru-RU"/>
-        </w:rPr>
-      </w:pPr>
-      <w:r>
-        <w:rPr>
-          <w:lang w:val="ru-RU"/>
-        </w:rPr>
-        <w:t xml:space="preserve">Разработчик, ответственный за функциональный блок, к которому относится функция, проводит инспекцию кода. Возможно подключение других участников проекта. </w:t>
-      </w:r>
-    </w:p>
-    <w:p>
-      <w:pPr>
-        <w:pStyle w:val="BodyText"/>
-        <w:rPr>
-          <w:lang w:val="ru-RU"/>
-        </w:rPr>
-      </w:pPr>
-      <w:r>
-        <w:rPr>
-          <w:lang w:val="ru-RU"/>
-        </w:rPr>
-        <w:t>Ведущий разработчик</w:t>
-      </w:r>
-      <w:r>
-        <w:rPr>
-          <w:lang w:val="ru-RU"/>
-        </w:rPr>
-        <w:t xml:space="preserve"> проверяет код на соответствие бизнес-требованиям.</w:t>
-      </w:r>
-    </w:p>
-    <w:p>
-      <w:pPr>
-        <w:pStyle w:val="BodyText"/>
-        <w:rPr>
-          <w:lang w:val="ru-RU"/>
-        </w:rPr>
-      </w:pPr>
-      <w:r>
-        <w:rPr>
-          <w:lang w:val="ru-RU"/>
-        </w:rPr>
-        <w:t>Если проверки прошли успешно, ведущий разработчик включает реализацию функции в сборку.</w:t>
-      </w:r>
-    </w:p>
-    <w:p>
-      <w:pPr>
-        <w:pStyle w:val="BodyText"/>
-        <w:jc w:val="center"/>
-      </w:pPr>
-      <w:r>
-        <w:object w:dxaOrig="7876" w:dyaOrig="3750">
-          <v:shape id="_x0000_i1030" type="#_x0000_t75" style="width:394pt;height:187.8pt" o:ole="">
-            <v:imagedata r:id="rId22" o:title=""/>
-          </v:shape>
-          <o:OLEObject Type="Embed" ProgID="Visio.Drawing.15" ShapeID="_x0000_i1030" DrawAspect="Content" ObjectID="_1502203982" r:id="rId23"/>
-        </w:object>
-      </w:r>
-    </w:p>
-    <w:p>
-      <w:pPr>
-        <w:pStyle w:val="BodyText"/>
-        <w:jc w:val="center"/>
-        <w:rPr>
-          <w:lang w:val="ru-RU"/>
-        </w:rPr>
-      </w:pPr>
-      <w:r>
-        <w:rPr>
-          <w:lang w:val="ru-RU"/>
-        </w:rPr>
-        <w:t>Рисунок 6 - Реализация функции</w:t>
-      </w:r>
+      <w:bookmarkEnd w:id="5"/>
     </w:p>
     <w:sectPr>
-      <w:footerReference w:type="default" r:id="rId24"/>
+      <w:footerReference w:type="default" r:id="rId22"/>
       <w:pgSz w:w="11909" w:h="16834" w:code="9"/>
       <w:pgMar w:top="1134" w:right="851" w:bottom="1134" w:left="1134" w:header="720" w:footer="720" w:gutter="567"/>
       <w:cols w:space="720"/>
@@ -3056,7 +2236,7 @@
       <mc:AlternateContent>
         <mc:Choice Requires="wps">
           <w:drawing>
-            <wp:anchor distT="0" distB="0" distL="114300" distR="114300" simplePos="0" relativeHeight="251664896" behindDoc="0" locked="0" layoutInCell="1" allowOverlap="1" wp14:anchorId="75011317" wp14:editId="45465EE1">
+            <wp:anchor distT="0" distB="0" distL="114300" distR="114300" simplePos="0" relativeHeight="251664896" behindDoc="0" locked="0" layoutInCell="1" allowOverlap="1" wp14:anchorId="57008ECA" wp14:editId="4B72C050">
               <wp:simplePos x="0" y="0"/>
               <wp:positionH relativeFrom="column">
                 <wp:posOffset>-51171</wp:posOffset>
@@ -3234,7 +2414,7 @@
       <mc:AlternateContent>
         <mc:Choice Requires="wps">
           <w:drawing>
-            <wp:anchor distT="0" distB="0" distL="114300" distR="114300" simplePos="0" relativeHeight="251654656" behindDoc="0" locked="0" layoutInCell="1" allowOverlap="1" wp14:anchorId="37B2AB97" wp14:editId="5C6D8F21">
+            <wp:anchor distT="0" distB="0" distL="114300" distR="114300" simplePos="0" relativeHeight="251654656" behindDoc="0" locked="0" layoutInCell="1" allowOverlap="1" wp14:anchorId="0C488A3E" wp14:editId="55EC2372">
               <wp:simplePos x="0" y="0"/>
               <wp:positionH relativeFrom="column">
                 <wp:posOffset>-21219</wp:posOffset>
@@ -3347,7 +2527,7 @@
         <w:sz w:val="18"/>
         <w:szCs w:val="18"/>
       </w:rPr>
-      <w:t>4</w:t>
+      <w:t>5</w:t>
     </w:r>
     <w:r>
       <w:rPr>
@@ -3627,7 +2807,7 @@
               <w:noProof/>
             </w:rPr>
             <w:drawing>
-              <wp:inline distT="0" distB="0" distL="0" distR="0" wp14:anchorId="11E634EE" wp14:editId="47894CF3">
+              <wp:inline distT="0" distB="0" distL="0" distR="0" wp14:anchorId="4661451F" wp14:editId="1CA58697">
                 <wp:extent cx="457200" cy="161925"/>
                 <wp:effectExtent l="0" t="0" r="0" b="9525"/>
                 <wp:docPr id="9" name="Picture 9"/>
@@ -3687,7 +2867,7 @@
       <mc:AlternateContent>
         <mc:Choice Requires="wps">
           <w:drawing>
-            <wp:anchor distT="0" distB="0" distL="114300" distR="114300" simplePos="0" relativeHeight="251659776" behindDoc="0" locked="0" layoutInCell="1" allowOverlap="1" wp14:anchorId="7959F2D8" wp14:editId="0AC6503E">
+            <wp:anchor distT="0" distB="0" distL="114300" distR="114300" simplePos="0" relativeHeight="251659776" behindDoc="0" locked="0" layoutInCell="1" allowOverlap="1" wp14:anchorId="15290E8C" wp14:editId="631FD378">
               <wp:simplePos x="0" y="0"/>
               <wp:positionH relativeFrom="column">
                 <wp:posOffset>-8255</wp:posOffset>
@@ -5022,6 +4202,95 @@
     </w:lvl>
   </w:abstractNum>
   <w:abstractNum w:abstractNumId="17" w15:restartNumberingAfterBreak="0">
+    <w:nsid w:val="342D61F5"/>
+    <w:multiLevelType w:val="hybridMultilevel"/>
+    <w:tmpl w:val="A68EFF3E"/>
+    <w:lvl w:ilvl="0" w:tplc="04090011">
+      <w:start w:val="1"/>
+      <w:numFmt w:val="decimal"/>
+      <w:lvlText w:val="%1)"/>
+      <w:lvlJc w:val="left"/>
+      <w:pPr>
+        <w:ind w:left="720" w:hanging="360"/>
+      </w:pPr>
+      <w:rPr>
+        <w:rFonts w:hint="default"/>
+      </w:rPr>
+    </w:lvl>
+    <w:lvl w:ilvl="1" w:tplc="04090019" w:tentative="1">
+      <w:start w:val="1"/>
+      <w:numFmt w:val="lowerLetter"/>
+      <w:lvlText w:val="%2."/>
+      <w:lvlJc w:val="left"/>
+      <w:pPr>
+        <w:ind w:left="1440" w:hanging="360"/>
+      </w:pPr>
+    </w:lvl>
+    <w:lvl w:ilvl="2" w:tplc="0409001B" w:tentative="1">
+      <w:start w:val="1"/>
+      <w:numFmt w:val="lowerRoman"/>
+      <w:lvlText w:val="%3."/>
+      <w:lvlJc w:val="right"/>
+      <w:pPr>
+        <w:ind w:left="2160" w:hanging="180"/>
+      </w:pPr>
+    </w:lvl>
+    <w:lvl w:ilvl="3" w:tplc="0409000F" w:tentative="1">
+      <w:start w:val="1"/>
+      <w:numFmt w:val="decimal"/>
+      <w:lvlText w:val="%4."/>
+      <w:lvlJc w:val="left"/>
+      <w:pPr>
+        <w:ind w:left="2880" w:hanging="360"/>
+      </w:pPr>
+    </w:lvl>
+    <w:lvl w:ilvl="4" w:tplc="04090019" w:tentative="1">
+      <w:start w:val="1"/>
+      <w:numFmt w:val="lowerLetter"/>
+      <w:lvlText w:val="%5."/>
+      <w:lvlJc w:val="left"/>
+      <w:pPr>
+        <w:ind w:left="3600" w:hanging="360"/>
+      </w:pPr>
+    </w:lvl>
+    <w:lvl w:ilvl="5" w:tplc="0409001B" w:tentative="1">
+      <w:start w:val="1"/>
+      <w:numFmt w:val="lowerRoman"/>
+      <w:lvlText w:val="%6."/>
+      <w:lvlJc w:val="right"/>
+      <w:pPr>
+        <w:ind w:left="4320" w:hanging="180"/>
+      </w:pPr>
+    </w:lvl>
+    <w:lvl w:ilvl="6" w:tplc="0409000F" w:tentative="1">
+      <w:start w:val="1"/>
+      <w:numFmt w:val="decimal"/>
+      <w:lvlText w:val="%7."/>
+      <w:lvlJc w:val="left"/>
+      <w:pPr>
+        <w:ind w:left="5040" w:hanging="360"/>
+      </w:pPr>
+    </w:lvl>
+    <w:lvl w:ilvl="7" w:tplc="04090019" w:tentative="1">
+      <w:start w:val="1"/>
+      <w:numFmt w:val="lowerLetter"/>
+      <w:lvlText w:val="%8."/>
+      <w:lvlJc w:val="left"/>
+      <w:pPr>
+        <w:ind w:left="5760" w:hanging="360"/>
+      </w:pPr>
+    </w:lvl>
+    <w:lvl w:ilvl="8" w:tplc="0409001B" w:tentative="1">
+      <w:start w:val="1"/>
+      <w:numFmt w:val="lowerRoman"/>
+      <w:lvlText w:val="%9."/>
+      <w:lvlJc w:val="right"/>
+      <w:pPr>
+        <w:ind w:left="6480" w:hanging="180"/>
+      </w:pPr>
+    </w:lvl>
+  </w:abstractNum>
+  <w:abstractNum w:abstractNumId="18" w15:restartNumberingAfterBreak="0">
     <w:nsid w:val="3652219A"/>
     <w:multiLevelType w:val="hybridMultilevel"/>
     <w:tmpl w:val="FBD47CE8"/>
@@ -5110,7 +4379,7 @@
       </w:pPr>
     </w:lvl>
   </w:abstractNum>
-  <w:abstractNum w:abstractNumId="18" w15:restartNumberingAfterBreak="0">
+  <w:abstractNum w:abstractNumId="19" w15:restartNumberingAfterBreak="0">
     <w:nsid w:val="38374AD1"/>
     <w:multiLevelType w:val="hybridMultilevel"/>
     <w:tmpl w:val="BAC21C70"/>
@@ -5249,7 +4518,7 @@
       </w:rPr>
     </w:lvl>
   </w:abstractNum>
-  <w:abstractNum w:abstractNumId="19" w15:restartNumberingAfterBreak="0">
+  <w:abstractNum w:abstractNumId="20" w15:restartNumberingAfterBreak="0">
     <w:nsid w:val="3BB26C5D"/>
     <w:multiLevelType w:val="multilevel"/>
     <w:tmpl w:val="0409001F"/>
@@ -5363,7 +4632,7 @@
       </w:pPr>
     </w:lvl>
   </w:abstractNum>
-  <w:abstractNum w:abstractNumId="20" w15:restartNumberingAfterBreak="0">
+  <w:abstractNum w:abstractNumId="21" w15:restartNumberingAfterBreak="0">
     <w:nsid w:val="3C5A0EF0"/>
     <w:multiLevelType w:val="hybridMultilevel"/>
     <w:tmpl w:val="3C502EE8"/>
@@ -5503,7 +4772,7 @@
       </w:rPr>
     </w:lvl>
   </w:abstractNum>
-  <w:abstractNum w:abstractNumId="21" w15:restartNumberingAfterBreak="0">
+  <w:abstractNum w:abstractNumId="22" w15:restartNumberingAfterBreak="0">
     <w:nsid w:val="3E616333"/>
     <w:multiLevelType w:val="hybridMultilevel"/>
     <w:tmpl w:val="C972D79A"/>
@@ -5616,7 +4885,7 @@
       </w:rPr>
     </w:lvl>
   </w:abstractNum>
-  <w:abstractNum w:abstractNumId="22" w15:restartNumberingAfterBreak="0">
+  <w:abstractNum w:abstractNumId="23" w15:restartNumberingAfterBreak="0">
     <w:nsid w:val="427369C4"/>
     <w:multiLevelType w:val="hybridMultilevel"/>
     <w:tmpl w:val="22F0BD58"/>
@@ -5705,7 +4974,7 @@
       </w:pPr>
     </w:lvl>
   </w:abstractNum>
-  <w:abstractNum w:abstractNumId="23" w15:restartNumberingAfterBreak="0">
+  <w:abstractNum w:abstractNumId="24" w15:restartNumberingAfterBreak="0">
     <w:nsid w:val="46BE18FB"/>
     <w:multiLevelType w:val="hybridMultilevel"/>
     <w:tmpl w:val="0AFA862E"/>
@@ -5794,7 +5063,7 @@
       </w:pPr>
     </w:lvl>
   </w:abstractNum>
-  <w:abstractNum w:abstractNumId="24" w15:restartNumberingAfterBreak="0">
+  <w:abstractNum w:abstractNumId="25" w15:restartNumberingAfterBreak="0">
     <w:nsid w:val="475F4536"/>
     <w:multiLevelType w:val="multilevel"/>
     <w:tmpl w:val="04090023"/>
@@ -5881,7 +5150,7 @@
       </w:pPr>
     </w:lvl>
   </w:abstractNum>
-  <w:abstractNum w:abstractNumId="25" w15:restartNumberingAfterBreak="0">
+  <w:abstractNum w:abstractNumId="26" w15:restartNumberingAfterBreak="0">
     <w:nsid w:val="47780A60"/>
     <w:multiLevelType w:val="multilevel"/>
     <w:tmpl w:val="7AE08AC6"/>
@@ -6037,7 +5306,7 @@
       </w:rPr>
     </w:lvl>
   </w:abstractNum>
-  <w:abstractNum w:abstractNumId="26" w15:restartNumberingAfterBreak="0">
+  <w:abstractNum w:abstractNumId="27" w15:restartNumberingAfterBreak="0">
     <w:nsid w:val="477B78BF"/>
     <w:multiLevelType w:val="multilevel"/>
     <w:tmpl w:val="40B4BF24"/>
@@ -6155,7 +5424,7 @@
       </w:rPr>
     </w:lvl>
   </w:abstractNum>
-  <w:abstractNum w:abstractNumId="27" w15:restartNumberingAfterBreak="0">
+  <w:abstractNum w:abstractNumId="28" w15:restartNumberingAfterBreak="0">
     <w:nsid w:val="486A47FD"/>
     <w:multiLevelType w:val="multilevel"/>
     <w:tmpl w:val="04090023"/>
@@ -6269,7 +5538,7 @@
       </w:pPr>
     </w:lvl>
   </w:abstractNum>
-  <w:abstractNum w:abstractNumId="28" w15:restartNumberingAfterBreak="0">
+  <w:abstractNum w:abstractNumId="29" w15:restartNumberingAfterBreak="0">
     <w:nsid w:val="5521095E"/>
     <w:multiLevelType w:val="hybridMultilevel"/>
     <w:tmpl w:val="CD8E7930"/>
@@ -6384,7 +5653,7 @@
       </w:rPr>
     </w:lvl>
   </w:abstractNum>
-  <w:abstractNum w:abstractNumId="29" w15:restartNumberingAfterBreak="0">
+  <w:abstractNum w:abstractNumId="30" w15:restartNumberingAfterBreak="0">
     <w:nsid w:val="5E855A40"/>
     <w:multiLevelType w:val="multilevel"/>
     <w:tmpl w:val="D2128A80"/>
@@ -6503,7 +5772,7 @@
       </w:rPr>
     </w:lvl>
   </w:abstractNum>
-  <w:abstractNum w:abstractNumId="30" w15:restartNumberingAfterBreak="0">
+  <w:abstractNum w:abstractNumId="31" w15:restartNumberingAfterBreak="0">
     <w:nsid w:val="60A444EE"/>
     <w:multiLevelType w:val="multilevel"/>
     <w:tmpl w:val="2CBEBDC0"/>
@@ -6622,7 +5891,7 @@
       </w:rPr>
     </w:lvl>
   </w:abstractNum>
-  <w:abstractNum w:abstractNumId="31" w15:restartNumberingAfterBreak="0">
+  <w:abstractNum w:abstractNumId="32" w15:restartNumberingAfterBreak="0">
     <w:nsid w:val="6902390D"/>
     <w:multiLevelType w:val="hybridMultilevel"/>
     <w:tmpl w:val="8DD4A108"/>
@@ -6716,7 +5985,7 @@
       </w:pPr>
     </w:lvl>
   </w:abstractNum>
-  <w:abstractNum w:abstractNumId="32" w15:restartNumberingAfterBreak="0">
+  <w:abstractNum w:abstractNumId="33" w15:restartNumberingAfterBreak="0">
     <w:nsid w:val="6C542DE3"/>
     <w:multiLevelType w:val="multilevel"/>
     <w:tmpl w:val="0409001D"/>
@@ -6830,7 +6099,7 @@
       </w:pPr>
     </w:lvl>
   </w:abstractNum>
-  <w:abstractNum w:abstractNumId="33" w15:restartNumberingAfterBreak="0">
+  <w:abstractNum w:abstractNumId="34" w15:restartNumberingAfterBreak="0">
     <w:nsid w:val="6DB2106C"/>
     <w:multiLevelType w:val="hybridMultilevel"/>
     <w:tmpl w:val="33026470"/>
@@ -6970,7 +6239,7 @@
       </w:rPr>
     </w:lvl>
   </w:abstractNum>
-  <w:abstractNum w:abstractNumId="34" w15:restartNumberingAfterBreak="0">
+  <w:abstractNum w:abstractNumId="35" w15:restartNumberingAfterBreak="0">
     <w:nsid w:val="71AE7441"/>
     <w:multiLevelType w:val="multilevel"/>
     <w:tmpl w:val="99A25820"/>
@@ -7092,7 +6361,7 @@
       </w:rPr>
     </w:lvl>
   </w:abstractNum>
-  <w:abstractNum w:abstractNumId="35" w15:restartNumberingAfterBreak="0">
+  <w:abstractNum w:abstractNumId="36" w15:restartNumberingAfterBreak="0">
     <w:nsid w:val="73067F46"/>
     <w:multiLevelType w:val="multilevel"/>
     <w:tmpl w:val="B096F3A2"/>
@@ -7213,7 +6482,7 @@
       </w:rPr>
     </w:lvl>
   </w:abstractNum>
-  <w:abstractNum w:abstractNumId="36" w15:restartNumberingAfterBreak="0">
+  <w:abstractNum w:abstractNumId="37" w15:restartNumberingAfterBreak="0">
     <w:nsid w:val="7475068D"/>
     <w:multiLevelType w:val="hybridMultilevel"/>
     <w:tmpl w:val="1B6432C2"/>
@@ -7327,7 +6596,7 @@
       </w:rPr>
     </w:lvl>
   </w:abstractNum>
-  <w:abstractNum w:abstractNumId="37" w15:restartNumberingAfterBreak="0">
+  <w:abstractNum w:abstractNumId="38" w15:restartNumberingAfterBreak="0">
     <w:nsid w:val="7911474E"/>
     <w:multiLevelType w:val="hybridMultilevel"/>
     <w:tmpl w:val="428C41EC"/>
@@ -7416,7 +6685,7 @@
       </w:pPr>
     </w:lvl>
   </w:abstractNum>
-  <w:abstractNum w:abstractNumId="38" w15:restartNumberingAfterBreak="0">
+  <w:abstractNum w:abstractNumId="39" w15:restartNumberingAfterBreak="0">
     <w:nsid w:val="7BA96291"/>
     <w:multiLevelType w:val="hybridMultilevel"/>
     <w:tmpl w:val="5E5C870A"/>
@@ -7529,7 +6798,7 @@
       </w:rPr>
     </w:lvl>
   </w:abstractNum>
-  <w:abstractNum w:abstractNumId="39" w15:restartNumberingAfterBreak="0">
+  <w:abstractNum w:abstractNumId="40" w15:restartNumberingAfterBreak="0">
     <w:nsid w:val="7DF61ED9"/>
     <w:multiLevelType w:val="multilevel"/>
     <w:tmpl w:val="6CDEE088"/>
@@ -7688,22 +6957,22 @@
     </w:lvl>
   </w:abstractNum>
   <w:num w:numId="1">
-    <w:abstractNumId w:val="27"/>
+    <w:abstractNumId w:val="28"/>
   </w:num>
   <w:num w:numId="2">
     <w:abstractNumId w:val="8"/>
   </w:num>
   <w:num w:numId="3">
-    <w:abstractNumId w:val="20"/>
+    <w:abstractNumId w:val="21"/>
   </w:num>
   <w:num w:numId="4">
     <w:abstractNumId w:val="6"/>
   </w:num>
   <w:num w:numId="5">
-    <w:abstractNumId w:val="18"/>
+    <w:abstractNumId w:val="19"/>
   </w:num>
   <w:num w:numId="6">
-    <w:abstractNumId w:val="33"/>
+    <w:abstractNumId w:val="34"/>
   </w:num>
   <w:num w:numId="7">
     <w:abstractNumId w:val="4"/>
@@ -7724,13 +6993,13 @@
     <w:abstractNumId w:val="0"/>
   </w:num>
   <w:num w:numId="13">
-    <w:abstractNumId w:val="19"/>
+    <w:abstractNumId w:val="20"/>
   </w:num>
   <w:num w:numId="14">
-    <w:abstractNumId w:val="32"/>
+    <w:abstractNumId w:val="33"/>
   </w:num>
   <w:num w:numId="15">
-    <w:abstractNumId w:val="20"/>
+    <w:abstractNumId w:val="21"/>
   </w:num>
   <w:num w:numId="16">
     <w:abstractNumId w:val="14"/>
@@ -7739,49 +7008,49 @@
     <w:abstractNumId w:val="9"/>
   </w:num>
   <w:num w:numId="18">
-    <w:abstractNumId w:val="34"/>
+    <w:abstractNumId w:val="35"/>
   </w:num>
   <w:num w:numId="19">
     <w:abstractNumId w:val="16"/>
   </w:num>
   <w:num w:numId="20">
-    <w:abstractNumId w:val="36"/>
+    <w:abstractNumId w:val="37"/>
   </w:num>
   <w:num w:numId="21">
     <w:abstractNumId w:val="11"/>
   </w:num>
   <w:num w:numId="22">
-    <w:abstractNumId w:val="31"/>
+    <w:abstractNumId w:val="32"/>
   </w:num>
   <w:num w:numId="23">
-    <w:abstractNumId w:val="29"/>
+    <w:abstractNumId w:val="30"/>
   </w:num>
   <w:num w:numId="24">
     <w:abstractNumId w:val="10"/>
   </w:num>
   <w:num w:numId="25">
-    <w:abstractNumId w:val="26"/>
+    <w:abstractNumId w:val="27"/>
   </w:num>
   <w:num w:numId="26">
-    <w:abstractNumId w:val="39"/>
+    <w:abstractNumId w:val="40"/>
   </w:num>
   <w:num w:numId="27">
-    <w:abstractNumId w:val="28"/>
+    <w:abstractNumId w:val="29"/>
   </w:num>
   <w:num w:numId="28">
-    <w:abstractNumId w:val="39"/>
+    <w:abstractNumId w:val="40"/>
   </w:num>
   <w:num w:numId="29">
     <w:abstractNumId w:val="13"/>
   </w:num>
   <w:num w:numId="30">
-    <w:abstractNumId w:val="30"/>
+    <w:abstractNumId w:val="31"/>
   </w:num>
   <w:num w:numId="31">
     <w:abstractNumId w:val="16"/>
   </w:num>
   <w:num w:numId="32">
-    <w:abstractNumId w:val="24"/>
+    <w:abstractNumId w:val="25"/>
   </w:num>
   <w:num w:numId="33">
     <w:abstractNumId w:val="12"/>
@@ -7790,13 +7059,13 @@
     <w:abstractNumId w:val="5"/>
   </w:num>
   <w:num w:numId="35">
-    <w:abstractNumId w:val="38"/>
+    <w:abstractNumId w:val="39"/>
   </w:num>
   <w:num w:numId="36">
-    <w:abstractNumId w:val="25"/>
+    <w:abstractNumId w:val="26"/>
   </w:num>
   <w:num w:numId="37">
-    <w:abstractNumId w:val="25"/>
+    <w:abstractNumId w:val="26"/>
     <w:lvlOverride w:ilvl="0">
       <w:startOverride w:val="1"/>
     </w:lvlOverride>
@@ -7826,28 +7095,31 @@
     </w:lvlOverride>
   </w:num>
   <w:num w:numId="38">
-    <w:abstractNumId w:val="29"/>
+    <w:abstractNumId w:val="30"/>
   </w:num>
   <w:num w:numId="39">
+    <w:abstractNumId w:val="23"/>
+  </w:num>
+  <w:num w:numId="40">
     <w:abstractNumId w:val="22"/>
   </w:num>
-  <w:num w:numId="40">
-    <w:abstractNumId w:val="21"/>
-  </w:num>
   <w:num w:numId="41">
-    <w:abstractNumId w:val="35"/>
+    <w:abstractNumId w:val="36"/>
   </w:num>
   <w:num w:numId="42">
-    <w:abstractNumId w:val="23"/>
+    <w:abstractNumId w:val="24"/>
   </w:num>
   <w:num w:numId="43">
-    <w:abstractNumId w:val="17"/>
+    <w:abstractNumId w:val="18"/>
   </w:num>
   <w:num w:numId="44">
-    <w:abstractNumId w:val="37"/>
+    <w:abstractNumId w:val="38"/>
   </w:num>
   <w:num w:numId="45">
     <w:abstractNumId w:val="15"/>
+  </w:num>
+  <w:num w:numId="46">
+    <w:abstractNumId w:val="17"/>
   </w:num>
 </w:numbering>
 </file>
@@ -7946,7 +7218,7 @@
     <w:lsdException w:name="Body Text Indent 2" w:semiHidden="1" w:unhideWhenUsed="1"/>
     <w:lsdException w:name="Body Text Indent 3" w:semiHidden="1" w:unhideWhenUsed="1"/>
     <w:lsdException w:name="Block Text" w:semiHidden="1" w:unhideWhenUsed="1"/>
-    <w:lsdException w:name="Hyperlink" w:semiHidden="1" w:uiPriority="99" w:unhideWhenUsed="1" w:qFormat="1"/>
+    <w:lsdException w:name="Hyperlink" w:semiHidden="1" w:unhideWhenUsed="1" w:qFormat="1"/>
     <w:lsdException w:name="FollowedHyperlink" w:semiHidden="1" w:unhideWhenUsed="1"/>
     <w:lsdException w:name="Strong" w:semiHidden="1" w:uiPriority="3" w:unhideWhenUsed="1"/>
     <w:lsdException w:name="Emphasis" w:semiHidden="1" w:uiPriority="99" w:unhideWhenUsed="1"/>
@@ -8458,10 +7730,11 @@
     <w:link w:val="BodyTextChar"/>
     <w:autoRedefine/>
     <w:qFormat/>
-    <w:rsid w:val="007D2275"/>
+    <w:rsid w:val="00386139"/>
     <w:pPr>
       <w:keepLines/>
       <w:spacing w:after="120"/>
+      <w:jc w:val="center"/>
     </w:pPr>
     <w:rPr>
       <w:rFonts w:ascii="Trebuchet MS" w:hAnsi="Trebuchet MS"/>
@@ -9062,9 +8335,6 @@
     <w:autoRedefine/>
     <w:qFormat/>
     <w:rsid w:val="00DF3EFB"/>
-    <w:pPr>
-      <w:jc w:val="center"/>
-    </w:pPr>
     <w:rPr>
       <w:b/>
       <w:sz w:val="18"/>
@@ -9074,7 +8344,7 @@
     <w:name w:val="Body Text Char"/>
     <w:basedOn w:val="DefaultParagraphFont"/>
     <w:link w:val="BodyText"/>
-    <w:rsid w:val="007D2275"/>
+    <w:rsid w:val="00386139"/>
     <w:rPr>
       <w:rFonts w:ascii="Trebuchet MS" w:hAnsi="Trebuchet MS"/>
       <w:color w:val="464547"/>
@@ -9536,6 +8806,17 @@
         <w:insideV w:val="single" w:sz="4" w:space="0" w:color="auto"/>
       </w:tblBorders>
     </w:tblPr>
+  </w:style>
+  <w:style w:type="character" w:styleId="FollowedHyperlink">
+    <w:name w:val="FollowedHyperlink"/>
+    <w:basedOn w:val="DefaultParagraphFont"/>
+    <w:semiHidden/>
+    <w:unhideWhenUsed/>
+    <w:rsid w:val="00AE3C58"/>
+    <w:rPr>
+      <w:color w:val="954F72" w:themeColor="followedHyperlink"/>
+      <w:u w:val="single"/>
+    </w:rPr>
   </w:style>
 </w:styles>
 </file>
@@ -9806,7 +9087,7 @@
 </file>
 
 <file path=customXml/itemProps1.xml><?xml version="1.0" encoding="utf-8"?>
-<ds:datastoreItem xmlns:ds="http://schemas.openxmlformats.org/officeDocument/2006/customXml" ds:itemID="{AF683E90-12D3-4B9D-9D7C-DB8C4CE83910}">
+<ds:datastoreItem xmlns:ds="http://schemas.openxmlformats.org/officeDocument/2006/customXml" ds:itemID="{7EE661E7-7F59-4366-A2EC-57507B375906}">
   <ds:schemaRefs>
     <ds:schemaRef ds:uri="http://schemas.openxmlformats.org/officeDocument/2006/bibliography"/>
   </ds:schemaRefs>

</xml_diff>